<commit_message>
Rough draft mostly done
</commit_message>
<xml_diff>
--- a/GameDesignDocument/FirstDraft/GameDesignDocumentFirstDraft.docx
+++ b/GameDesignDocument/FirstDraft/GameDesignDocumentFirstDraft.docx
@@ -1,6 +1,6 @@
 
 <file path=word/document.xml><?xml version="1.0" encoding="utf-8"?>
-<w:document xmlns:wpc="http://schemas.microsoft.com/office/word/2010/wordprocessingCanvas" xmlns:cx="http://schemas.microsoft.com/office/drawing/2014/chartex" xmlns:cx1="http://schemas.microsoft.com/office/drawing/2015/9/8/chartex" xmlns:cx2="http://schemas.microsoft.com/office/drawing/2015/10/21/chartex" xmlns:cx3="http://schemas.microsoft.com/office/drawing/2016/5/9/chartex" xmlns:cx4="http://schemas.microsoft.com/office/drawing/2016/5/10/chartex" xmlns:cx5="http://schemas.microsoft.com/office/drawing/2016/5/11/chartex" xmlns:cx6="http://schemas.microsoft.com/office/drawing/2016/5/12/chartex" xmlns:cx7="http://schemas.microsoft.com/office/drawing/2016/5/13/chartex" xmlns:cx8="http://schemas.microsoft.com/office/drawing/2016/5/14/chartex" xmlns:mc="http://schemas.openxmlformats.org/markup-compatibility/2006" xmlns:aink="http://schemas.microsoft.com/office/drawing/2016/ink" xmlns:am3d="http://schemas.microsoft.com/office/drawing/2017/model3d" xmlns:o="urn:schemas-microsoft-com:office:office" xmlns:r="http://schemas.openxmlformats.org/officeDocument/2006/relationships" xmlns:m="http://schemas.openxmlformats.org/officeDocument/2006/math" xmlns:v="urn:schemas-microsoft-com:vml" xmlns:wp14="http://schemas.microsoft.com/office/word/2010/wordprocessingDrawing" xmlns:wp="http://schemas.openxmlformats.org/drawingml/2006/wordprocessingDrawing" xmlns:w10="urn:schemas-microsoft-com:office:word" xmlns:w="http://schemas.openxmlformats.org/wordprocessingml/2006/main" xmlns:w14="http://schemas.microsoft.com/office/word/2010/wordml" xmlns:w15="http://schemas.microsoft.com/office/word/2012/wordml" xmlns:w16cex="http://schemas.microsoft.com/office/word/2018/wordml/cex" xmlns:w16cid="http://schemas.microsoft.com/office/word/2016/wordml/cid" xmlns:w16="http://schemas.microsoft.com/office/word/2018/wordml" xmlns:w16se="http://schemas.microsoft.com/office/word/2015/wordml/symex" xmlns:wpg="http://schemas.microsoft.com/office/word/2010/wordprocessingGroup" xmlns:wpi="http://schemas.microsoft.com/office/word/2010/wordprocessingInk" xmlns:wne="http://schemas.microsoft.com/office/word/2006/wordml" xmlns:wps="http://schemas.microsoft.com/office/word/2010/wordprocessingShape" mc:Ignorable="w14 w15 w16se w16cid w16 w16cex wp14">
+<w:document xmlns:wpc="http://schemas.microsoft.com/office/word/2010/wordprocessingCanvas" xmlns:cx="http://schemas.microsoft.com/office/drawing/2014/chartex" xmlns:cx1="http://schemas.microsoft.com/office/drawing/2015/9/8/chartex" xmlns:cx2="http://schemas.microsoft.com/office/drawing/2015/10/21/chartex" xmlns:cx3="http://schemas.microsoft.com/office/drawing/2016/5/9/chartex" xmlns:cx4="http://schemas.microsoft.com/office/drawing/2016/5/10/chartex" xmlns:cx5="http://schemas.microsoft.com/office/drawing/2016/5/11/chartex" xmlns:cx6="http://schemas.microsoft.com/office/drawing/2016/5/12/chartex" xmlns:cx7="http://schemas.microsoft.com/office/drawing/2016/5/13/chartex" xmlns:cx8="http://schemas.microsoft.com/office/drawing/2016/5/14/chartex" xmlns:mc="http://schemas.openxmlformats.org/markup-compatibility/2006" xmlns:aink="http://schemas.microsoft.com/office/drawing/2016/ink" xmlns:am3d="http://schemas.microsoft.com/office/drawing/2017/model3d" xmlns:o="urn:schemas-microsoft-com:office:office" xmlns:r="http://schemas.openxmlformats.org/officeDocument/2006/relationships" xmlns:m="http://schemas.openxmlformats.org/officeDocument/2006/math" xmlns:v="urn:schemas-microsoft-com:vml" xmlns:wp14="http://schemas.microsoft.com/office/word/2010/wordprocessingDrawing" xmlns:wp="http://schemas.openxmlformats.org/drawingml/2006/wordprocessingDrawing" xmlns:w10="urn:schemas-microsoft-com:office:word" xmlns:w="http://schemas.openxmlformats.org/wordprocessingml/2006/main" xmlns:w14="http://schemas.microsoft.com/office/word/2010/wordml" xmlns:w15="http://schemas.microsoft.com/office/word/2012/wordml" xmlns:w16cex="http://schemas.microsoft.com/office/word/2018/wordml/cex" xmlns:w16cid="http://schemas.microsoft.com/office/word/2016/wordml/cid" xmlns:w16="http://schemas.microsoft.com/office/word/2018/wordml" xmlns:w16sdtdh="http://schemas.microsoft.com/office/word/2020/wordml/sdtdatahash" xmlns:w16se="http://schemas.microsoft.com/office/word/2015/wordml/symex" xmlns:wpg="http://schemas.microsoft.com/office/word/2010/wordprocessingGroup" xmlns:wpi="http://schemas.microsoft.com/office/word/2010/wordprocessingInk" xmlns:wne="http://schemas.microsoft.com/office/word/2006/wordml" xmlns:wps="http://schemas.microsoft.com/office/word/2010/wordprocessingShape" mc:Ignorable="w14 w15 w16se w16cid w16 w16cex w16sdtdh wp14">
   <w:body>
     <w:p>
       <w:pPr>
@@ -8739,12 +8739,22 @@
         <w:ind w:left="720" w:firstLine="0"/>
       </w:pPr>
       <w:r>
-        <w:t xml:space="preserve">Defenders of Ragnar is a strategic Tower Defence game, roughly based on </w:t>
-      </w:r>
+        <w:t xml:space="preserve">Defenders of Ragnar is a strategic Tower </w:t>
+      </w:r>
+      <w:proofErr w:type="spellStart"/>
+      <w:r>
+        <w:t>Defence</w:t>
+      </w:r>
+      <w:proofErr w:type="spellEnd"/>
+      <w:r>
+        <w:t xml:space="preserve"> game, roughly based on </w:t>
+      </w:r>
+      <w:proofErr w:type="spellStart"/>
       <w:proofErr w:type="gramStart"/>
       <w:r>
         <w:t>UO:Defender</w:t>
       </w:r>
+      <w:proofErr w:type="spellEnd"/>
       <w:proofErr w:type="gramEnd"/>
       <w:r>
         <w:t>, which is itself based on Ultima Online.</w:t>
@@ -8814,8 +8824,13 @@
         <w:ind w:left="360"/>
       </w:pPr>
       <w:r>
-        <w:t>Tower Defence</w:t>
-      </w:r>
+        <w:t xml:space="preserve">Tower </w:t>
+      </w:r>
+      <w:proofErr w:type="spellStart"/>
+      <w:r>
+        <w:t>Defence</w:t>
+      </w:r>
+      <w:proofErr w:type="spellEnd"/>
     </w:p>
     <w:p>
       <w:pPr>
@@ -8848,12 +8863,22 @@
         <w:ind w:left="360"/>
       </w:pPr>
       <w:r>
-        <w:t xml:space="preserve">Tower defence players. </w:t>
-      </w:r>
+        <w:t xml:space="preserve">Tower </w:t>
+      </w:r>
+      <w:proofErr w:type="spellStart"/>
+      <w:r>
+        <w:t>defence</w:t>
+      </w:r>
+      <w:proofErr w:type="spellEnd"/>
+      <w:r>
+        <w:t xml:space="preserve"> players. </w:t>
+      </w:r>
+      <w:proofErr w:type="spellStart"/>
       <w:proofErr w:type="gramStart"/>
       <w:r>
         <w:t>UO:Defender</w:t>
       </w:r>
+      <w:proofErr w:type="spellEnd"/>
       <w:proofErr w:type="gramEnd"/>
       <w:r>
         <w:t xml:space="preserve"> players.</w:t>
@@ -9139,7 +9164,15 @@
         <w:ind w:left="1080" w:firstLine="0"/>
       </w:pPr>
       <w:r>
-        <w:t>Once a weapon type or element is selected, a tower can rank up with that specific weapon or element.</w:t>
+        <w:t xml:space="preserve">Once a weapon type or element is selected, a tower can </w:t>
+      </w:r>
+      <w:proofErr w:type="spellStart"/>
+      <w:r>
+        <w:t>rank</w:t>
+      </w:r>
+      <w:proofErr w:type="spellEnd"/>
+      <w:r>
+        <w:t xml:space="preserve"> up with that specific weapon or element.</w:t>
       </w:r>
     </w:p>
     <w:p>
@@ -9934,7 +9967,15 @@
         <w:ind w:left="792" w:firstLine="0"/>
       </w:pPr>
       <w:r>
-        <w:t>The medusa enemies are a reference to Castlevania’s floating medusa head enemies.</w:t>
+        <w:t xml:space="preserve">The medusa enemies are a reference to </w:t>
+      </w:r>
+      <w:proofErr w:type="spellStart"/>
+      <w:r>
+        <w:t>Castlevania’s</w:t>
+      </w:r>
+      <w:proofErr w:type="spellEnd"/>
+      <w:r>
+        <w:t xml:space="preserve"> floating medusa head enemies.</w:t>
       </w:r>
     </w:p>
     <w:p>
@@ -9959,6 +10000,1009 @@
         <w:t>Story and Narrative</w:t>
       </w:r>
       <w:bookmarkEnd w:id="23"/>
+    </w:p>
+    <w:p>
+      <w:pPr>
+        <w:pStyle w:val="Heading3"/>
+      </w:pPr>
+      <w:bookmarkStart w:id="24" w:name="_Toc471493978"/>
+      <w:r>
+        <w:t xml:space="preserve">Back </w:t>
+      </w:r>
+      <w:r>
+        <w:t>S</w:t>
+      </w:r>
+      <w:r>
+        <w:t>tory</w:t>
+      </w:r>
+      <w:bookmarkEnd w:id="24"/>
+    </w:p>
+    <w:p>
+      <w:pPr>
+        <w:shd w:val="clear" w:color="auto" w:fill="FFFFFF"/>
+        <w:spacing w:after="240"/>
+        <w:ind w:left="1224" w:firstLine="0"/>
+        <w:rPr>
+          <w:rFonts w:eastAsia="Times New Roman" w:cstheme="minorHAnsi"/>
+          <w:color w:val="24292F"/>
+          <w:lang w:val="en-CA" w:eastAsia="ja-JP"/>
+        </w:rPr>
+      </w:pPr>
+      <w:r>
+        <w:rPr>
+          <w:rFonts w:eastAsia="Times New Roman" w:cstheme="minorHAnsi"/>
+          <w:color w:val="24292F"/>
+          <w:lang w:val="en-CA" w:eastAsia="ja-JP"/>
+        </w:rPr>
+        <w:lastRenderedPageBreak/>
+        <w:t>King Ragnar II has tasked you with defending his kingdom of Elion. You will travel the realm defending it from would-be invaders. The King's warriors and wizards will be at your disposal.</w:t>
+      </w:r>
+    </w:p>
+    <w:p>
+      <w:pPr>
+        <w:shd w:val="clear" w:color="auto" w:fill="FFFFFF"/>
+        <w:spacing w:after="240"/>
+        <w:ind w:left="1224" w:firstLine="0"/>
+        <w:rPr>
+          <w:rFonts w:eastAsia="Times New Roman" w:cstheme="minorHAnsi"/>
+          <w:color w:val="24292F"/>
+          <w:lang w:val="en-CA" w:eastAsia="ja-JP"/>
+        </w:rPr>
+      </w:pPr>
+      <w:r>
+        <w:rPr>
+          <w:rFonts w:eastAsia="Times New Roman" w:cstheme="minorHAnsi"/>
+          <w:color w:val="24292F"/>
+          <w:lang w:val="en-CA" w:eastAsia="ja-JP"/>
+        </w:rPr>
+        <w:t>Each location will offer finite waves of invaders which you must stop from crossing into the inner kingdom. Each enemy slain will earn you gold to hire and upgrade your towers (warriors and wizards.)</w:t>
+      </w:r>
+    </w:p>
+    <w:p>
+      <w:pPr>
+        <w:rPr>
+          <w:lang w:val="en-CA"/>
+        </w:rPr>
+      </w:pPr>
+    </w:p>
+    <w:p>
+      <w:pPr>
+        <w:pStyle w:val="Heading3"/>
+      </w:pPr>
+      <w:r>
+        <w:t xml:space="preserve">Level </w:t>
+      </w:r>
+      <w:r>
+        <w:t>S</w:t>
+      </w:r>
+      <w:r>
+        <w:t>tories</w:t>
+      </w:r>
+    </w:p>
+    <w:p>
+      <w:pPr>
+        <w:ind w:left="1080" w:firstLine="0"/>
+      </w:pPr>
+      <w:r>
+        <w:t>Although the levels do not have a strictly formulated story, they do have a general theme that will be reflected in the graphics and gameplay.</w:t>
+      </w:r>
+    </w:p>
+    <w:p>
+      <w:pPr>
+        <w:ind w:left="720" w:firstLine="0"/>
+      </w:pPr>
+    </w:p>
+    <w:p>
+      <w:pPr>
+        <w:pStyle w:val="Heading4"/>
+      </w:pPr>
+      <w:r>
+        <w:t>Forest Level</w:t>
+      </w:r>
+    </w:p>
+    <w:p>
+      <w:pPr>
+        <w:ind w:left="360"/>
+      </w:pPr>
+    </w:p>
+    <w:p>
+      <w:pPr>
+        <w:ind w:left="1440" w:firstLine="0"/>
+      </w:pPr>
+      <w:r>
+        <w:t xml:space="preserve">The forest level begins with forest </w:t>
+      </w:r>
+      <w:r>
+        <w:t>creatures but</w:t>
+      </w:r>
+      <w:r>
+        <w:t xml:space="preserve"> develops into an escalation conflict with an army of orcs, ending in a confrontation with the orc boss.</w:t>
+      </w:r>
+    </w:p>
+    <w:p/>
+    <w:p>
+      <w:pPr>
+        <w:pStyle w:val="Heading4"/>
+      </w:pPr>
+      <w:r>
+        <w:t>Cemetery</w:t>
+      </w:r>
+      <w:r>
+        <w:t xml:space="preserve"> Level</w:t>
+      </w:r>
+    </w:p>
+    <w:p>
+      <w:pPr>
+        <w:ind w:left="1440" w:firstLine="0"/>
+      </w:pPr>
+      <w:r>
+        <w:t>The cemetery level involves waves of undead enemies, culminating in an encounter with the lich king.</w:t>
+      </w:r>
+    </w:p>
+    <w:p/>
+    <w:p>
+      <w:pPr>
+        <w:pStyle w:val="Heading4"/>
+      </w:pPr>
+      <w:r>
+        <w:t xml:space="preserve">Beach </w:t>
+      </w:r>
+      <w:r>
+        <w:t>Level</w:t>
+      </w:r>
+    </w:p>
+    <w:p>
+      <w:pPr>
+        <w:ind w:left="1440" w:firstLine="0"/>
+      </w:pPr>
+      <w:r>
+        <w:t>The beach level includes a mix of sea creatures, orcish pirates, and undead rising from the sea. The boss for the level is the ghost pirate captain.</w:t>
+      </w:r>
+    </w:p>
+    <w:p/>
+    <w:p>
+      <w:pPr>
+        <w:pStyle w:val="Heading4"/>
+      </w:pPr>
+      <w:r>
+        <w:t xml:space="preserve">Mountain </w:t>
+      </w:r>
+      <w:r>
+        <w:t>Level</w:t>
+      </w:r>
+    </w:p>
+    <w:p>
+      <w:pPr>
+        <w:ind w:left="1440" w:firstLine="0"/>
+      </w:pPr>
+      <w:r>
+        <w:t>The mountain level begins with mountain dwelling creatures and hobgoblins, then escalates into a volcanic theme, culminating with the magma king as the final boss.</w:t>
+      </w:r>
+    </w:p>
+    <w:p>
+      <w:pPr>
+        <w:pStyle w:val="Heading1"/>
+      </w:pPr>
+      <w:bookmarkStart w:id="25" w:name="_Toc471493990"/>
+      <w:r>
+        <w:t>Section IV – Levels</w:t>
+      </w:r>
+      <w:bookmarkEnd w:id="25"/>
+    </w:p>
+    <w:p>
+      <w:pPr>
+        <w:pStyle w:val="Heading2"/>
+      </w:pPr>
+      <w:bookmarkStart w:id="26" w:name="_Toc471494003"/>
+      <w:r>
+        <w:t>Forest Level</w:t>
+      </w:r>
+    </w:p>
+    <w:p>
+      <w:pPr>
+        <w:pStyle w:val="Heading3"/>
+      </w:pPr>
+      <w:r>
+        <w:t>Enemies</w:t>
+      </w:r>
+    </w:p>
+    <w:p>
+      <w:pPr>
+        <w:pStyle w:val="ListParagraph"/>
+        <w:numPr>
+          <w:ilvl w:val="0"/>
+          <w:numId w:val="11"/>
+        </w:numPr>
+      </w:pPr>
+      <w:r>
+        <w:t>Dire Wolf</w:t>
+      </w:r>
+    </w:p>
+    <w:p>
+      <w:pPr>
+        <w:pStyle w:val="ListParagraph"/>
+        <w:numPr>
+          <w:ilvl w:val="0"/>
+          <w:numId w:val="11"/>
+        </w:numPr>
+      </w:pPr>
+      <w:r>
+        <w:t>Forest Scorpion</w:t>
+      </w:r>
+    </w:p>
+    <w:p>
+      <w:pPr>
+        <w:pStyle w:val="ListParagraph"/>
+        <w:numPr>
+          <w:ilvl w:val="0"/>
+          <w:numId w:val="11"/>
+        </w:numPr>
+      </w:pPr>
+      <w:r>
+        <w:t>Giant Scorpion</w:t>
+      </w:r>
+    </w:p>
+    <w:p>
+      <w:pPr>
+        <w:pStyle w:val="ListParagraph"/>
+        <w:numPr>
+          <w:ilvl w:val="0"/>
+          <w:numId w:val="11"/>
+        </w:numPr>
+      </w:pPr>
+      <w:r>
+        <w:t>Grey Wolf</w:t>
+      </w:r>
+    </w:p>
+    <w:p>
+      <w:pPr>
+        <w:pStyle w:val="ListParagraph"/>
+        <w:numPr>
+          <w:ilvl w:val="0"/>
+          <w:numId w:val="11"/>
+        </w:numPr>
+      </w:pPr>
+      <w:r>
+        <w:lastRenderedPageBreak/>
+        <w:t>Ogre</w:t>
+      </w:r>
+    </w:p>
+    <w:p>
+      <w:pPr>
+        <w:pStyle w:val="ListParagraph"/>
+        <w:numPr>
+          <w:ilvl w:val="0"/>
+          <w:numId w:val="11"/>
+        </w:numPr>
+      </w:pPr>
+      <w:r>
+        <w:t>Orc Boss</w:t>
+      </w:r>
+    </w:p>
+    <w:p>
+      <w:pPr>
+        <w:pStyle w:val="ListParagraph"/>
+        <w:numPr>
+          <w:ilvl w:val="0"/>
+          <w:numId w:val="11"/>
+        </w:numPr>
+      </w:pPr>
+      <w:r>
+        <w:t>Orc Lumberjack</w:t>
+      </w:r>
+    </w:p>
+    <w:p>
+      <w:pPr>
+        <w:pStyle w:val="ListParagraph"/>
+        <w:numPr>
+          <w:ilvl w:val="0"/>
+          <w:numId w:val="11"/>
+        </w:numPr>
+      </w:pPr>
+      <w:r>
+        <w:t>Orc Scout</w:t>
+      </w:r>
+    </w:p>
+    <w:p>
+      <w:pPr>
+        <w:pStyle w:val="ListParagraph"/>
+        <w:numPr>
+          <w:ilvl w:val="0"/>
+          <w:numId w:val="11"/>
+        </w:numPr>
+      </w:pPr>
+      <w:r>
+        <w:t>Orc Soldier</w:t>
+      </w:r>
+    </w:p>
+    <w:p>
+      <w:pPr>
+        <w:pStyle w:val="ListParagraph"/>
+        <w:numPr>
+          <w:ilvl w:val="0"/>
+          <w:numId w:val="11"/>
+        </w:numPr>
+      </w:pPr>
+      <w:r>
+        <w:t>Orc Warrior</w:t>
+      </w:r>
+    </w:p>
+    <w:p>
+      <w:pPr>
+        <w:pStyle w:val="ListParagraph"/>
+        <w:numPr>
+          <w:ilvl w:val="0"/>
+          <w:numId w:val="11"/>
+        </w:numPr>
+      </w:pPr>
+      <w:r>
+        <w:t>Timber Wolf</w:t>
+      </w:r>
+    </w:p>
+    <w:p>
+      <w:pPr>
+        <w:pStyle w:val="ListParagraph"/>
+        <w:ind w:left="1584" w:firstLine="0"/>
+      </w:pPr>
+    </w:p>
+    <w:p>
+      <w:pPr>
+        <w:pStyle w:val="Heading2"/>
+      </w:pPr>
+      <w:r>
+        <w:t xml:space="preserve">Cemetery </w:t>
+      </w:r>
+      <w:r>
+        <w:t>Level</w:t>
+      </w:r>
+    </w:p>
+    <w:p>
+      <w:pPr>
+        <w:pStyle w:val="Heading3"/>
+      </w:pPr>
+      <w:r>
+        <w:t>Enemies</w:t>
+      </w:r>
+    </w:p>
+    <w:p>
+      <w:pPr>
+        <w:pStyle w:val="ListParagraph"/>
+        <w:numPr>
+          <w:ilvl w:val="0"/>
+          <w:numId w:val="12"/>
+        </w:numPr>
+      </w:pPr>
+      <w:r>
+        <w:t>Ancient Zombie</w:t>
+      </w:r>
+    </w:p>
+    <w:p>
+      <w:pPr>
+        <w:pStyle w:val="ListParagraph"/>
+        <w:numPr>
+          <w:ilvl w:val="0"/>
+          <w:numId w:val="12"/>
+        </w:numPr>
+      </w:pPr>
+      <w:r>
+        <w:t>Dire Ghost Wolf</w:t>
+      </w:r>
+    </w:p>
+    <w:p>
+      <w:pPr>
+        <w:pStyle w:val="ListParagraph"/>
+        <w:numPr>
+          <w:ilvl w:val="0"/>
+          <w:numId w:val="12"/>
+        </w:numPr>
+      </w:pPr>
+      <w:r>
+        <w:t>Dire Zombie Dog</w:t>
+      </w:r>
+    </w:p>
+    <w:p>
+      <w:pPr>
+        <w:pStyle w:val="ListParagraph"/>
+        <w:numPr>
+          <w:ilvl w:val="0"/>
+          <w:numId w:val="12"/>
+        </w:numPr>
+      </w:pPr>
+      <w:r>
+        <w:t>Ghost Dog</w:t>
+      </w:r>
+    </w:p>
+    <w:p>
+      <w:pPr>
+        <w:pStyle w:val="ListParagraph"/>
+        <w:numPr>
+          <w:ilvl w:val="0"/>
+          <w:numId w:val="12"/>
+        </w:numPr>
+      </w:pPr>
+      <w:r>
+        <w:t>Ghost Wolf</w:t>
+      </w:r>
+    </w:p>
+    <w:p>
+      <w:pPr>
+        <w:pStyle w:val="ListParagraph"/>
+        <w:numPr>
+          <w:ilvl w:val="0"/>
+          <w:numId w:val="12"/>
+        </w:numPr>
+      </w:pPr>
+      <w:r>
+        <w:t>Lich King</w:t>
+      </w:r>
+    </w:p>
+    <w:p>
+      <w:pPr>
+        <w:pStyle w:val="ListParagraph"/>
+        <w:numPr>
+          <w:ilvl w:val="0"/>
+          <w:numId w:val="12"/>
+        </w:numPr>
+      </w:pPr>
+      <w:r>
+        <w:t>Lich Lord</w:t>
+      </w:r>
+    </w:p>
+    <w:p>
+      <w:pPr>
+        <w:pStyle w:val="ListParagraph"/>
+        <w:numPr>
+          <w:ilvl w:val="0"/>
+          <w:numId w:val="12"/>
+        </w:numPr>
+      </w:pPr>
+      <w:r>
+        <w:t>Lich</w:t>
+      </w:r>
+    </w:p>
+    <w:p>
+      <w:pPr>
+        <w:pStyle w:val="ListParagraph"/>
+        <w:numPr>
+          <w:ilvl w:val="0"/>
+          <w:numId w:val="12"/>
+        </w:numPr>
+      </w:pPr>
+      <w:r>
+        <w:t>Skeleton</w:t>
+      </w:r>
+    </w:p>
+    <w:p>
+      <w:pPr>
+        <w:pStyle w:val="ListParagraph"/>
+        <w:numPr>
+          <w:ilvl w:val="0"/>
+          <w:numId w:val="12"/>
+        </w:numPr>
+      </w:pPr>
+      <w:r>
+        <w:t>Zombie Dog</w:t>
+      </w:r>
+    </w:p>
+    <w:p>
+      <w:pPr>
+        <w:pStyle w:val="ListParagraph"/>
+        <w:numPr>
+          <w:ilvl w:val="0"/>
+          <w:numId w:val="12"/>
+        </w:numPr>
+      </w:pPr>
+      <w:r>
+        <w:t>Zombie</w:t>
+      </w:r>
+    </w:p>
+    <w:p>
+      <w:pPr>
+        <w:pStyle w:val="ListParagraph"/>
+        <w:ind w:left="1584" w:firstLine="0"/>
+      </w:pPr>
+    </w:p>
+    <w:p>
+      <w:pPr>
+        <w:pStyle w:val="Heading2"/>
+      </w:pPr>
+      <w:r>
+        <w:t xml:space="preserve">Beach </w:t>
+      </w:r>
+      <w:r>
+        <w:t>Level</w:t>
+      </w:r>
+    </w:p>
+    <w:p>
+      <w:pPr>
+        <w:pStyle w:val="Heading3"/>
+      </w:pPr>
+      <w:r>
+        <w:t>Enemies</w:t>
+      </w:r>
+    </w:p>
+    <w:p>
+      <w:pPr>
+        <w:pStyle w:val="ListParagraph"/>
+        <w:numPr>
+          <w:ilvl w:val="0"/>
+          <w:numId w:val="13"/>
+        </w:numPr>
+      </w:pPr>
+      <w:r>
+        <w:t>Ancient Drowned</w:t>
+      </w:r>
+    </w:p>
+    <w:p>
+      <w:pPr>
+        <w:pStyle w:val="ListParagraph"/>
+        <w:numPr>
+          <w:ilvl w:val="0"/>
+          <w:numId w:val="13"/>
+        </w:numPr>
+      </w:pPr>
+      <w:r>
+        <w:t>Deep Sea Scorpion</w:t>
+      </w:r>
+    </w:p>
+    <w:p>
+      <w:pPr>
+        <w:pStyle w:val="ListParagraph"/>
+        <w:numPr>
+          <w:ilvl w:val="0"/>
+          <w:numId w:val="13"/>
+        </w:numPr>
+      </w:pPr>
+      <w:r>
+        <w:t>Drowned Bones</w:t>
+      </w:r>
+    </w:p>
+    <w:p>
+      <w:pPr>
+        <w:pStyle w:val="ListParagraph"/>
+        <w:numPr>
+          <w:ilvl w:val="0"/>
+          <w:numId w:val="13"/>
+        </w:numPr>
+      </w:pPr>
+      <w:r>
+        <w:t>Drowned Lich</w:t>
+      </w:r>
+    </w:p>
+    <w:p>
+      <w:pPr>
+        <w:pStyle w:val="ListParagraph"/>
+        <w:numPr>
+          <w:ilvl w:val="0"/>
+          <w:numId w:val="13"/>
+        </w:numPr>
+      </w:pPr>
+      <w:r>
+        <w:t>Drowned</w:t>
+      </w:r>
+    </w:p>
+    <w:p>
+      <w:pPr>
+        <w:pStyle w:val="ListParagraph"/>
+        <w:numPr>
+          <w:ilvl w:val="0"/>
+          <w:numId w:val="13"/>
+        </w:numPr>
+      </w:pPr>
+      <w:r>
+        <w:t>Fishman Elite</w:t>
+      </w:r>
+    </w:p>
+    <w:p>
+      <w:pPr>
+        <w:pStyle w:val="ListParagraph"/>
+        <w:numPr>
+          <w:ilvl w:val="0"/>
+          <w:numId w:val="13"/>
+        </w:numPr>
+      </w:pPr>
+      <w:r>
+        <w:t>Fishman</w:t>
+      </w:r>
+    </w:p>
+    <w:p>
+      <w:pPr>
+        <w:pStyle w:val="ListParagraph"/>
+        <w:numPr>
+          <w:ilvl w:val="0"/>
+          <w:numId w:val="13"/>
+        </w:numPr>
+      </w:pPr>
+      <w:r>
+        <w:t>Ghost Pirate Captain</w:t>
+      </w:r>
+    </w:p>
+    <w:p>
+      <w:pPr>
+        <w:pStyle w:val="ListParagraph"/>
+        <w:numPr>
+          <w:ilvl w:val="0"/>
+          <w:numId w:val="13"/>
+        </w:numPr>
+      </w:pPr>
+      <w:r>
+        <w:t>Ghost Pirate</w:t>
+      </w:r>
+    </w:p>
+    <w:p>
+      <w:pPr>
+        <w:pStyle w:val="ListParagraph"/>
+        <w:numPr>
+          <w:ilvl w:val="0"/>
+          <w:numId w:val="13"/>
+        </w:numPr>
+      </w:pPr>
+      <w:r>
+        <w:t>Orc Pirate Captain</w:t>
+      </w:r>
+    </w:p>
+    <w:p>
+      <w:pPr>
+        <w:pStyle w:val="ListParagraph"/>
+        <w:numPr>
+          <w:ilvl w:val="0"/>
+          <w:numId w:val="13"/>
+        </w:numPr>
+      </w:pPr>
+      <w:r>
+        <w:t>Orc Pirate</w:t>
+      </w:r>
+    </w:p>
+    <w:p>
+      <w:pPr>
+        <w:pStyle w:val="ListParagraph"/>
+        <w:numPr>
+          <w:ilvl w:val="0"/>
+          <w:numId w:val="13"/>
+        </w:numPr>
+      </w:pPr>
+      <w:r>
+        <w:t>Sea Dog</w:t>
+      </w:r>
+    </w:p>
+    <w:p>
+      <w:pPr>
+        <w:pStyle w:val="ListParagraph"/>
+        <w:numPr>
+          <w:ilvl w:val="0"/>
+          <w:numId w:val="13"/>
+        </w:numPr>
+      </w:pPr>
+      <w:r>
+        <w:t>Sea Scorpion</w:t>
+      </w:r>
+    </w:p>
+    <w:p>
+      <w:pPr>
+        <w:pStyle w:val="ListParagraph"/>
+        <w:numPr>
+          <w:ilvl w:val="0"/>
+          <w:numId w:val="13"/>
+        </w:numPr>
+      </w:pPr>
+      <w:r>
+        <w:t>Zombie Pirate</w:t>
+      </w:r>
+    </w:p>
+    <w:p>
+      <w:pPr>
+        <w:pStyle w:val="ListParagraph"/>
+        <w:ind w:left="1584" w:firstLine="0"/>
+      </w:pPr>
+    </w:p>
+    <w:p>
+      <w:pPr>
+        <w:pStyle w:val="Heading2"/>
+      </w:pPr>
+      <w:r>
+        <w:t xml:space="preserve">Mountain </w:t>
+      </w:r>
+      <w:r>
+        <w:t>Level</w:t>
+      </w:r>
+    </w:p>
+    <w:p>
+      <w:pPr>
+        <w:pStyle w:val="Heading3"/>
+      </w:pPr>
+      <w:r>
+        <w:t>Enemies</w:t>
+      </w:r>
+    </w:p>
+    <w:p>
+      <w:pPr>
+        <w:pStyle w:val="ListParagraph"/>
+        <w:numPr>
+          <w:ilvl w:val="0"/>
+          <w:numId w:val="14"/>
+        </w:numPr>
+      </w:pPr>
+      <w:r>
+        <w:lastRenderedPageBreak/>
+        <w:t>Ancient Medusa</w:t>
+      </w:r>
+    </w:p>
+    <w:p>
+      <w:pPr>
+        <w:pStyle w:val="ListParagraph"/>
+        <w:numPr>
+          <w:ilvl w:val="0"/>
+          <w:numId w:val="14"/>
+        </w:numPr>
+      </w:pPr>
+      <w:r>
+        <w:t>Charred Bones</w:t>
+      </w:r>
+    </w:p>
+    <w:p>
+      <w:pPr>
+        <w:pStyle w:val="ListParagraph"/>
+        <w:numPr>
+          <w:ilvl w:val="0"/>
+          <w:numId w:val="14"/>
+        </w:numPr>
+      </w:pPr>
+      <w:r>
+        <w:t>Charred</w:t>
+      </w:r>
+    </w:p>
+    <w:p>
+      <w:pPr>
+        <w:pStyle w:val="ListParagraph"/>
+        <w:numPr>
+          <w:ilvl w:val="0"/>
+          <w:numId w:val="14"/>
+        </w:numPr>
+      </w:pPr>
+      <w:r>
+        <w:t>Fire Giant</w:t>
+      </w:r>
+    </w:p>
+    <w:p>
+      <w:pPr>
+        <w:pStyle w:val="ListParagraph"/>
+        <w:numPr>
+          <w:ilvl w:val="0"/>
+          <w:numId w:val="14"/>
+        </w:numPr>
+      </w:pPr>
+      <w:r>
+        <w:t>Fire Lich</w:t>
+      </w:r>
+    </w:p>
+    <w:p>
+      <w:pPr>
+        <w:pStyle w:val="ListParagraph"/>
+        <w:numPr>
+          <w:ilvl w:val="0"/>
+          <w:numId w:val="14"/>
+        </w:numPr>
+      </w:pPr>
+      <w:r>
+        <w:t>Fire Medusa</w:t>
+      </w:r>
+    </w:p>
+    <w:p>
+      <w:pPr>
+        <w:pStyle w:val="ListParagraph"/>
+        <w:numPr>
+          <w:ilvl w:val="0"/>
+          <w:numId w:val="14"/>
+        </w:numPr>
+      </w:pPr>
+      <w:r>
+        <w:t>Fire Scorpion</w:t>
+      </w:r>
+    </w:p>
+    <w:p>
+      <w:pPr>
+        <w:pStyle w:val="ListParagraph"/>
+        <w:numPr>
+          <w:ilvl w:val="0"/>
+          <w:numId w:val="14"/>
+        </w:numPr>
+      </w:pPr>
+      <w:r>
+        <w:t>Hell Hound</w:t>
+      </w:r>
+    </w:p>
+    <w:p>
+      <w:pPr>
+        <w:pStyle w:val="ListParagraph"/>
+        <w:numPr>
+          <w:ilvl w:val="0"/>
+          <w:numId w:val="14"/>
+        </w:numPr>
+      </w:pPr>
+      <w:r>
+        <w:t>Hobgoblin Heavy Infantry</w:t>
+      </w:r>
+    </w:p>
+    <w:p>
+      <w:pPr>
+        <w:pStyle w:val="ListParagraph"/>
+        <w:numPr>
+          <w:ilvl w:val="0"/>
+          <w:numId w:val="14"/>
+        </w:numPr>
+      </w:pPr>
+      <w:r>
+        <w:t>Hobgoblin Scout</w:t>
+      </w:r>
+    </w:p>
+    <w:p>
+      <w:pPr>
+        <w:pStyle w:val="ListParagraph"/>
+        <w:numPr>
+          <w:ilvl w:val="0"/>
+          <w:numId w:val="14"/>
+        </w:numPr>
+      </w:pPr>
+      <w:r>
+        <w:t>Hobgoblin Warrior</w:t>
+      </w:r>
+    </w:p>
+    <w:p>
+      <w:pPr>
+        <w:pStyle w:val="ListParagraph"/>
+        <w:numPr>
+          <w:ilvl w:val="0"/>
+          <w:numId w:val="14"/>
+        </w:numPr>
+      </w:pPr>
+      <w:r>
+        <w:t>Magma King</w:t>
+      </w:r>
+    </w:p>
+    <w:p>
+      <w:pPr>
+        <w:pStyle w:val="ListParagraph"/>
+        <w:numPr>
+          <w:ilvl w:val="0"/>
+          <w:numId w:val="14"/>
+        </w:numPr>
+      </w:pPr>
+      <w:r>
+        <w:t>Magma Scorpion</w:t>
+      </w:r>
+    </w:p>
+    <w:p>
+      <w:pPr>
+        <w:pStyle w:val="ListParagraph"/>
+        <w:numPr>
+          <w:ilvl w:val="0"/>
+          <w:numId w:val="14"/>
+        </w:numPr>
+      </w:pPr>
+      <w:r>
+        <w:t>Medusa</w:t>
+      </w:r>
+    </w:p>
+    <w:p>
+      <w:pPr>
+        <w:pStyle w:val="ListParagraph"/>
+        <w:numPr>
+          <w:ilvl w:val="0"/>
+          <w:numId w:val="14"/>
+        </w:numPr>
+      </w:pPr>
+      <w:r>
+        <w:t>Mountain Giant</w:t>
+      </w:r>
+    </w:p>
+    <w:p>
+      <w:pPr>
+        <w:pStyle w:val="ListParagraph"/>
+        <w:numPr>
+          <w:ilvl w:val="0"/>
+          <w:numId w:val="14"/>
+        </w:numPr>
+      </w:pPr>
+      <w:r>
+        <w:t>Rock Scorpion</w:t>
+      </w:r>
+    </w:p>
+    <w:p>
+      <w:pPr>
+        <w:pStyle w:val="Heading1"/>
+      </w:pPr>
+      <w:r>
+        <w:t>Section V - Interface</w:t>
+      </w:r>
+      <w:bookmarkEnd w:id="26"/>
+    </w:p>
+    <w:p>
+      <w:pPr>
+        <w:pStyle w:val="Heading2"/>
+      </w:pPr>
+      <w:r>
+        <w:t>Main Menu</w:t>
+      </w:r>
+    </w:p>
+    <w:p>
+      <w:pPr>
+        <w:ind w:left="720" w:firstLine="0"/>
+      </w:pPr>
+      <w:r>
+        <w:t>The main menu has level selection buttons with level image thumbnails, and a game quit button.</w:t>
+      </w:r>
+    </w:p>
+    <w:p>
+      <w:pPr>
+        <w:pStyle w:val="Heading2"/>
+      </w:pPr>
+      <w:r>
+        <w:t>Pause</w:t>
+      </w:r>
+      <w:r>
+        <w:t xml:space="preserve"> Menu</w:t>
+      </w:r>
+    </w:p>
+    <w:p>
+      <w:pPr>
+        <w:ind w:left="720" w:firstLine="0"/>
+      </w:pPr>
+      <w:r>
+        <w:t xml:space="preserve">The pause menu </w:t>
+      </w:r>
+      <w:r>
+        <w:t xml:space="preserve">is </w:t>
+      </w:r>
+      <w:r>
+        <w:t>an overlay over the game screen which allow</w:t>
+      </w:r>
+      <w:r>
+        <w:t>s</w:t>
+      </w:r>
+      <w:r>
+        <w:t xml:space="preserve"> either unpausing the </w:t>
+      </w:r>
+      <w:proofErr w:type="gramStart"/>
+      <w:r>
+        <w:t>game, or</w:t>
+      </w:r>
+      <w:proofErr w:type="gramEnd"/>
+      <w:r>
+        <w:t xml:space="preserve"> returning to the main menu.</w:t>
+      </w:r>
+    </w:p>
+    <w:p>
+      <w:pPr>
+        <w:pStyle w:val="Heading2"/>
+      </w:pPr>
+      <w:r>
+        <w:t xml:space="preserve">In-game </w:t>
+      </w:r>
+      <w:r>
+        <w:t>Menu</w:t>
+      </w:r>
+    </w:p>
+    <w:p>
+      <w:pPr>
+        <w:ind w:left="720" w:firstLine="0"/>
+      </w:pPr>
+      <w:r>
+        <w:t xml:space="preserve">During gameplay, there </w:t>
+      </w:r>
+      <w:r>
+        <w:t>is</w:t>
+      </w:r>
+      <w:r>
+        <w:t xml:space="preserve"> a small menu at the bottom of the screen with clickable buttons for purchasing towers, sound volume control, and starting the next wave.</w:t>
+      </w:r>
+    </w:p>
+    <w:p>
+      <w:pPr>
+        <w:pStyle w:val="Heading2"/>
+      </w:pPr>
+      <w:r>
+        <w:t>Mouse Input</w:t>
+      </w:r>
     </w:p>
     <w:p>
       <w:pPr>
@@ -9966,315 +11010,228 @@
         <w:jc w:val="both"/>
       </w:pPr>
       <w:r>
-        <w:t xml:space="preserve">Specific details like scripts and cut scenes may not be in this document but be in the Story Bible.  </w:t>
-      </w:r>
-    </w:p>
-    <w:p>
-      <w:pPr>
-        <w:pStyle w:val="Heading3"/>
-      </w:pPr>
-      <w:bookmarkStart w:id="24" w:name="_Toc471493978"/>
-      <w:r>
-        <w:t>Back story</w:t>
-      </w:r>
-      <w:bookmarkEnd w:id="24"/>
-    </w:p>
-    <w:p>
-      <w:pPr>
-        <w:pStyle w:val="Heading3"/>
-      </w:pPr>
-      <w:bookmarkStart w:id="25" w:name="_Toc471493979"/>
+        <w:t>The mouse is the main method of input. The game is mostly played by clicking menu button and clicking on tiles to place or upgrade towers.</w:t>
+      </w:r>
+    </w:p>
+    <w:p>
+      <w:pPr>
+        <w:ind w:left="720" w:firstLine="0"/>
+        <w:jc w:val="both"/>
+      </w:pPr>
+    </w:p>
+    <w:p>
+      <w:pPr>
+        <w:ind w:left="720" w:firstLine="0"/>
+        <w:jc w:val="both"/>
+      </w:pPr>
+      <w:r>
+        <w:t>Mousing over tiles will highlight the tile. Mousing over a tower will highlight the tiles in the tower’s range.</w:t>
+      </w:r>
+    </w:p>
+    <w:p>
+      <w:pPr>
+        <w:pStyle w:val="Heading2"/>
+      </w:pPr>
+      <w:r>
+        <w:t>Keyboard Input</w:t>
+      </w:r>
+    </w:p>
+    <w:p>
+      <w:pPr>
+        <w:ind w:left="720" w:firstLine="0"/>
+      </w:pPr>
+      <w:r>
+        <w:t>The Escape button will cancel tower placement and tower upgrade. P will pause. M and S will toggle sound and music muting.</w:t>
+      </w:r>
+    </w:p>
+    <w:p>
+      <w:pPr>
+        <w:pStyle w:val="Heading2"/>
+      </w:pPr>
+      <w:r>
+        <w:t>Music</w:t>
+      </w:r>
+    </w:p>
+    <w:p>
+      <w:pPr>
+        <w:ind w:left="360"/>
+      </w:pPr>
+      <w:r>
+        <w:t>The game has menu music and in-game music.</w:t>
+      </w:r>
+    </w:p>
+    <w:p>
+      <w:pPr>
+        <w:pStyle w:val="Heading2"/>
+      </w:pPr>
+      <w:bookmarkStart w:id="27" w:name="_Toc471494013"/>
       <w:r>
         <w:lastRenderedPageBreak/>
-        <w:t>Plot Elements</w:t>
-      </w:r>
-      <w:bookmarkEnd w:id="25"/>
-    </w:p>
-    <w:p>
-      <w:pPr>
-        <w:pStyle w:val="Heading3"/>
-      </w:pPr>
-      <w:bookmarkStart w:id="26" w:name="_Toc471493980"/>
-      <w:r>
-        <w:t>Game Progression</w:t>
-      </w:r>
-      <w:bookmarkEnd w:id="26"/>
-    </w:p>
-    <w:p>
-      <w:pPr>
-        <w:pStyle w:val="Heading3"/>
-      </w:pPr>
-      <w:bookmarkStart w:id="27" w:name="_Toc471493981"/>
-      <w:r>
-        <w:t>License Considerations</w:t>
+        <w:t>Sound Effects</w:t>
       </w:r>
       <w:bookmarkEnd w:id="27"/>
     </w:p>
     <w:p>
       <w:pPr>
-        <w:pStyle w:val="Heading3"/>
-      </w:pPr>
-      <w:bookmarkStart w:id="28" w:name="_Toc471493982"/>
-      <w:r>
-        <w:t>Cut Scenes</w:t>
-      </w:r>
+        <w:ind w:left="360"/>
+      </w:pPr>
+      <w:r>
+        <w:t xml:space="preserve">Towers have sound effects </w:t>
+      </w:r>
+      <w:r>
+        <w:t xml:space="preserve">that </w:t>
+      </w:r>
+      <w:r>
+        <w:t>match their attacks</w:t>
+      </w:r>
+    </w:p>
+    <w:p>
+      <w:pPr>
+        <w:pStyle w:val="Heading1"/>
+      </w:pPr>
+      <w:bookmarkStart w:id="28" w:name="_Toc471494015"/>
+      <w:r>
+        <w:t>Section VI - Artificial Intelligence</w:t>
+      </w:r>
+      <w:bookmarkStart w:id="29" w:name="_Toc471494023"/>
       <w:bookmarkEnd w:id="28"/>
     </w:p>
     <w:p>
       <w:pPr>
-        <w:pStyle w:val="Heading4"/>
-      </w:pPr>
-      <w:r>
-        <w:t>Cut scene #1</w:t>
-      </w:r>
-    </w:p>
-    <w:p>
-      <w:pPr>
-        <w:pStyle w:val="Heading5"/>
-      </w:pPr>
-      <w:r>
-        <w:t>Actors</w:t>
-      </w:r>
-    </w:p>
-    <w:p>
-      <w:pPr>
-        <w:pStyle w:val="Heading5"/>
-      </w:pPr>
-      <w:r>
-        <w:t>Description</w:t>
-      </w:r>
-    </w:p>
-    <w:p>
-      <w:pPr>
-        <w:pStyle w:val="Heading5"/>
-      </w:pPr>
-      <w:r>
-        <w:t>Storyboard</w:t>
-      </w:r>
-    </w:p>
-    <w:p>
-      <w:pPr>
-        <w:pStyle w:val="Heading5"/>
-      </w:pPr>
-      <w:r>
-        <w:t>Script</w:t>
-      </w:r>
-    </w:p>
-    <w:p>
-      <w:pPr>
-        <w:pStyle w:val="Heading4"/>
-      </w:pPr>
-      <w:r>
-        <w:t>Cut scene #2</w:t>
-      </w:r>
-    </w:p>
-    <w:p>
-      <w:pPr>
-        <w:ind w:left="1080"/>
-      </w:pPr>
-      <w:r>
-        <w:t>etc.</w:t>
-      </w:r>
+        <w:ind w:left="360" w:firstLine="0"/>
+      </w:pPr>
+      <w:r>
+        <w:t xml:space="preserve">Enemies spawn down a given assigned path. With each update, they attempt to move down the path. </w:t>
+      </w:r>
+    </w:p>
+    <w:p/>
+    <w:p>
+      <w:pPr>
+        <w:ind w:left="360" w:firstLine="0"/>
+      </w:pPr>
+      <w:r>
+        <w:t xml:space="preserve">Towers attempt to attack when an enemy is within range and the tower is not on cooldown. When a tower can attack, </w:t>
+      </w:r>
+      <w:proofErr w:type="gramStart"/>
+      <w:r>
+        <w:t>It</w:t>
+      </w:r>
+      <w:proofErr w:type="gramEnd"/>
+      <w:r>
+        <w:t xml:space="preserve"> will attack the enemy within range which is furthest along its path.</w:t>
+      </w:r>
+    </w:p>
+    <w:p>
+      <w:pPr>
+        <w:pStyle w:val="Heading1"/>
+      </w:pPr>
+      <w:r>
+        <w:t>Section VII – Technical</w:t>
+      </w:r>
+      <w:bookmarkEnd w:id="29"/>
     </w:p>
     <w:p>
       <w:pPr>
         <w:pStyle w:val="Heading2"/>
       </w:pPr>
-      <w:bookmarkStart w:id="29" w:name="_Toc471493983"/>
-      <w:r>
-        <w:t>Game World</w:t>
-      </w:r>
-      <w:bookmarkEnd w:id="29"/>
-    </w:p>
-    <w:p>
-      <w:pPr>
-        <w:pStyle w:val="Heading3"/>
-      </w:pPr>
-      <w:bookmarkStart w:id="30" w:name="_Toc471493984"/>
-      <w:r>
-        <w:t>General look and feel of world</w:t>
+      <w:bookmarkStart w:id="30" w:name="_Toc471494024"/>
+      <w:r>
+        <w:t>Target Hardware and operating system</w:t>
       </w:r>
       <w:bookmarkEnd w:id="30"/>
     </w:p>
     <w:p>
       <w:pPr>
-        <w:pStyle w:val="Heading3"/>
-      </w:pPr>
-      <w:bookmarkStart w:id="31" w:name="_Toc471493985"/>
-      <w:r>
-        <w:t>Area #1</w:t>
+        <w:ind w:left="360"/>
+      </w:pPr>
+      <w:r>
+        <w:t>PCs running Windows 10</w:t>
+      </w:r>
+    </w:p>
+    <w:p>
+      <w:pPr>
+        <w:pStyle w:val="Heading2"/>
+      </w:pPr>
+      <w:r>
+        <w:t>Game Engine</w:t>
+      </w:r>
+    </w:p>
+    <w:p>
+      <w:pPr>
+        <w:ind w:left="720" w:firstLine="0"/>
+      </w:pPr>
+      <w:r>
+        <w:t>This game was made using the GEX game engine using SFML. The GEX game engine is based on the SFML book.</w:t>
+      </w:r>
+    </w:p>
+    <w:p>
+      <w:pPr>
+        <w:pStyle w:val="Heading1"/>
+      </w:pPr>
+      <w:bookmarkStart w:id="31" w:name="_Toc471494026"/>
+      <w:r>
+        <w:t>Section VIII – Game Art</w:t>
       </w:r>
       <w:bookmarkEnd w:id="31"/>
-    </w:p>
-    <w:p>
-      <w:pPr>
-        <w:pStyle w:val="Heading4"/>
-      </w:pPr>
-      <w:r>
-        <w:t>General Description</w:t>
-      </w:r>
-    </w:p>
-    <w:p>
-      <w:pPr>
-        <w:pStyle w:val="Heading4"/>
-      </w:pPr>
-      <w:r>
-        <w:t>Physical Characteristics</w:t>
-      </w:r>
-    </w:p>
-    <w:p>
-      <w:pPr>
-        <w:pStyle w:val="Heading4"/>
-      </w:pPr>
-      <w:r>
-        <w:t>Levels that use area</w:t>
-      </w:r>
-    </w:p>
-    <w:p>
-      <w:pPr>
-        <w:pStyle w:val="Heading4"/>
-      </w:pPr>
-      <w:r>
-        <w:t>Connections to other areas</w:t>
-      </w:r>
-    </w:p>
-    <w:p>
-      <w:pPr>
-        <w:pStyle w:val="Heading3"/>
-      </w:pPr>
-      <w:bookmarkStart w:id="32" w:name="_Toc471493986"/>
-      <w:r>
-        <w:t>Area #2</w:t>
+      <w:r>
+        <w:t xml:space="preserve"> </w:t>
+      </w:r>
+    </w:p>
+    <w:p>
+      <w:pPr>
+        <w:jc w:val="both"/>
+      </w:pPr>
+      <w:r>
+        <w:t>Only show concept art here (rough sketches)</w:t>
+      </w:r>
+    </w:p>
+    <w:p>
+      <w:pPr>
+        <w:pStyle w:val="Heading2"/>
+      </w:pPr>
+      <w:bookmarkStart w:id="32" w:name="_Toc471494027"/>
+      <w:r>
+        <w:t>Concept Art</w:t>
       </w:r>
       <w:bookmarkEnd w:id="32"/>
     </w:p>
     <w:p>
       <w:pPr>
-        <w:ind w:left="720"/>
-        <w:jc w:val="both"/>
-      </w:pPr>
-      <w:r>
-        <w:t>etc.</w:t>
-      </w:r>
-    </w:p>
-    <w:p>
-      <w:pPr>
         <w:pStyle w:val="Heading2"/>
       </w:pPr>
-      <w:bookmarkStart w:id="33" w:name="_Toc471493987"/>
+      <w:bookmarkStart w:id="33" w:name="_Toc471494028"/>
+      <w:r>
+        <w:t>Style Guides</w:t>
+      </w:r>
+      <w:bookmarkEnd w:id="33"/>
+    </w:p>
+    <w:p>
+      <w:pPr>
+        <w:pStyle w:val="Heading2"/>
+      </w:pPr>
+      <w:bookmarkStart w:id="34" w:name="_Toc471494029"/>
       <w:r>
         <w:t>Characters</w:t>
       </w:r>
-      <w:bookmarkEnd w:id="33"/>
-    </w:p>
-    <w:p>
-      <w:pPr>
-        <w:pStyle w:val="Heading3"/>
-      </w:pPr>
-      <w:bookmarkStart w:id="34" w:name="_Toc471493988"/>
-      <w:r>
-        <w:t>Character #1</w:t>
-      </w:r>
       <w:bookmarkEnd w:id="34"/>
     </w:p>
     <w:p>
       <w:pPr>
-        <w:pStyle w:val="Heading4"/>
-      </w:pPr>
-      <w:r>
-        <w:t>Back story</w:t>
-      </w:r>
-    </w:p>
-    <w:p>
-      <w:pPr>
-        <w:pStyle w:val="Heading4"/>
-      </w:pPr>
-      <w:r>
-        <w:t>Personality</w:t>
-      </w:r>
-    </w:p>
-    <w:p>
-      <w:pPr>
-        <w:pStyle w:val="Heading4"/>
-      </w:pPr>
-      <w:r>
-        <w:t>Look</w:t>
-      </w:r>
-    </w:p>
-    <w:p>
-      <w:pPr>
-        <w:pStyle w:val="Heading5"/>
-      </w:pPr>
-      <w:r>
-        <w:t>Physical characteristics</w:t>
-      </w:r>
-    </w:p>
-    <w:p>
-      <w:pPr>
-        <w:pStyle w:val="Heading5"/>
-      </w:pPr>
-      <w:r>
-        <w:lastRenderedPageBreak/>
-        <w:t>Animations</w:t>
-      </w:r>
-    </w:p>
-    <w:p>
-      <w:pPr>
-        <w:pStyle w:val="Heading4"/>
-      </w:pPr>
-      <w:r>
-        <w:t>Special Abilities</w:t>
-      </w:r>
-    </w:p>
-    <w:p>
-      <w:pPr>
-        <w:pStyle w:val="Heading4"/>
-      </w:pPr>
-      <w:r>
-        <w:t>Relevance to game story</w:t>
-      </w:r>
-    </w:p>
-    <w:p>
-      <w:pPr>
-        <w:pStyle w:val="Heading4"/>
-      </w:pPr>
-      <w:r>
-        <w:t>Relationship to other characters</w:t>
-      </w:r>
-    </w:p>
-    <w:p>
-      <w:pPr>
-        <w:pStyle w:val="Heading4"/>
-      </w:pPr>
-      <w:r>
-        <w:t>Statistics</w:t>
-      </w:r>
-    </w:p>
-    <w:p>
-      <w:pPr>
-        <w:pStyle w:val="Heading3"/>
-      </w:pPr>
-      <w:bookmarkStart w:id="35" w:name="_Toc471493989"/>
-      <w:r>
-        <w:t>Character #2</w:t>
+        <w:pStyle w:val="Heading2"/>
+      </w:pPr>
+      <w:bookmarkStart w:id="35" w:name="_Toc471494030"/>
+      <w:r>
+        <w:t>Environments</w:t>
       </w:r>
       <w:bookmarkEnd w:id="35"/>
     </w:p>
     <w:p>
       <w:pPr>
-        <w:jc w:val="both"/>
-      </w:pPr>
-      <w:r>
-        <w:t>etc.</w:t>
-      </w:r>
-    </w:p>
-    <w:p>
-      <w:pPr>
-        <w:pStyle w:val="Heading1"/>
-      </w:pPr>
-      <w:bookmarkStart w:id="36" w:name="_Toc471493990"/>
-      <w:r>
-        <w:t>Section IV – Levels</w:t>
+        <w:pStyle w:val="Heading2"/>
+      </w:pPr>
+      <w:bookmarkStart w:id="36" w:name="_Toc471494031"/>
+      <w:r>
+        <w:t>Equipment</w:t>
       </w:r>
       <w:bookmarkEnd w:id="36"/>
     </w:p>
@@ -10282,489 +11239,21 @@
       <w:pPr>
         <w:pStyle w:val="Heading2"/>
       </w:pPr>
-      <w:bookmarkStart w:id="37" w:name="_Toc471493991"/>
-      <w:r>
-        <w:t>Level #1</w:t>
+      <w:bookmarkStart w:id="37" w:name="_Toc471494032"/>
+      <w:r>
+        <w:t>Cut scenes</w:t>
       </w:r>
       <w:bookmarkEnd w:id="37"/>
     </w:p>
     <w:p>
       <w:pPr>
-        <w:pStyle w:val="Heading3"/>
-      </w:pPr>
-      <w:bookmarkStart w:id="38" w:name="_Toc471493992"/>
-      <w:r>
-        <w:t>Synopsis</w:t>
+        <w:pStyle w:val="Heading2"/>
+      </w:pPr>
+      <w:bookmarkStart w:id="38" w:name="_Toc471494033"/>
+      <w:r>
+        <w:t>Miscellaneous</w:t>
       </w:r>
       <w:bookmarkEnd w:id="38"/>
-    </w:p>
-    <w:p>
-      <w:pPr>
-        <w:pStyle w:val="Heading3"/>
-      </w:pPr>
-      <w:bookmarkStart w:id="39" w:name="_Toc471493993"/>
-      <w:r>
-        <w:t>Introductory Material (Cut scene?  Mission briefing?)</w:t>
-      </w:r>
-      <w:bookmarkEnd w:id="39"/>
-    </w:p>
-    <w:p>
-      <w:pPr>
-        <w:pStyle w:val="Heading3"/>
-      </w:pPr>
-      <w:bookmarkStart w:id="40" w:name="_Toc471493994"/>
-      <w:r>
-        <w:t>Objectives</w:t>
-      </w:r>
-      <w:bookmarkEnd w:id="40"/>
-    </w:p>
-    <w:p>
-      <w:pPr>
-        <w:pStyle w:val="Heading3"/>
-      </w:pPr>
-      <w:bookmarkStart w:id="41" w:name="_Toc471493995"/>
-      <w:r>
-        <w:t>Physical Description</w:t>
-      </w:r>
-      <w:bookmarkEnd w:id="41"/>
-    </w:p>
-    <w:p>
-      <w:pPr>
-        <w:pStyle w:val="Heading3"/>
-      </w:pPr>
-      <w:bookmarkStart w:id="42" w:name="_Toc471493996"/>
-      <w:r>
-        <w:t>Map</w:t>
-      </w:r>
-      <w:bookmarkEnd w:id="42"/>
-    </w:p>
-    <w:p>
-      <w:pPr>
-        <w:pStyle w:val="Heading3"/>
-      </w:pPr>
-      <w:bookmarkStart w:id="43" w:name="_Toc471493997"/>
-      <w:r>
-        <w:t>Critical Path</w:t>
-      </w:r>
-      <w:bookmarkEnd w:id="43"/>
-    </w:p>
-    <w:p>
-      <w:pPr>
-        <w:pStyle w:val="Heading3"/>
-      </w:pPr>
-      <w:bookmarkStart w:id="44" w:name="_Toc471493998"/>
-      <w:r>
-        <w:t>Encounters</w:t>
-      </w:r>
-      <w:bookmarkEnd w:id="44"/>
-    </w:p>
-    <w:p>
-      <w:pPr>
-        <w:pStyle w:val="Heading3"/>
-      </w:pPr>
-      <w:bookmarkStart w:id="45" w:name="_Toc471493999"/>
-      <w:r>
-        <w:t>Level Walkthrough</w:t>
-      </w:r>
-      <w:bookmarkEnd w:id="45"/>
-    </w:p>
-    <w:p>
-      <w:pPr>
-        <w:pStyle w:val="Heading3"/>
-      </w:pPr>
-      <w:bookmarkStart w:id="46" w:name="_Toc471494000"/>
-      <w:r>
-        <w:t>Closing Material</w:t>
-      </w:r>
-      <w:bookmarkEnd w:id="46"/>
-    </w:p>
-    <w:p>
-      <w:pPr>
-        <w:pStyle w:val="Heading2"/>
-      </w:pPr>
-      <w:bookmarkStart w:id="47" w:name="_Toc471494001"/>
-      <w:r>
-        <w:t>Level #2</w:t>
-      </w:r>
-      <w:bookmarkEnd w:id="47"/>
-    </w:p>
-    <w:p>
-      <w:pPr>
-        <w:jc w:val="both"/>
-      </w:pPr>
-      <w:r>
-        <w:t>etc.</w:t>
-      </w:r>
-    </w:p>
-    <w:p>
-      <w:pPr>
-        <w:pStyle w:val="Heading2"/>
-      </w:pPr>
-      <w:bookmarkStart w:id="48" w:name="_Toc471494002"/>
-      <w:r>
-        <w:t>Training Level</w:t>
-      </w:r>
-      <w:bookmarkEnd w:id="48"/>
-    </w:p>
-    <w:p>
-      <w:pPr>
-        <w:pStyle w:val="Heading1"/>
-      </w:pPr>
-      <w:bookmarkStart w:id="49" w:name="_Toc471494003"/>
-      <w:r>
-        <w:t>Section V - Interface</w:t>
-      </w:r>
-      <w:bookmarkEnd w:id="49"/>
-    </w:p>
-    <w:p>
-      <w:pPr>
-        <w:pStyle w:val="Heading2"/>
-      </w:pPr>
-      <w:bookmarkStart w:id="50" w:name="_Toc471494004"/>
-      <w:r>
-        <w:t>Visual System</w:t>
-      </w:r>
-      <w:bookmarkEnd w:id="50"/>
-    </w:p>
-    <w:p>
-      <w:pPr>
-        <w:pStyle w:val="Heading3"/>
-      </w:pPr>
-      <w:bookmarkStart w:id="51" w:name="_Toc471494005"/>
-      <w:r>
-        <w:t>HUD - What controls</w:t>
-      </w:r>
-      <w:bookmarkEnd w:id="51"/>
-      <w:r>
-        <w:t xml:space="preserve"> </w:t>
-      </w:r>
-    </w:p>
-    <w:p>
-      <w:pPr>
-        <w:pStyle w:val="Heading3"/>
-      </w:pPr>
-      <w:bookmarkStart w:id="52" w:name="_Toc471494006"/>
-      <w:r>
-        <w:lastRenderedPageBreak/>
-        <w:t>Menus</w:t>
-      </w:r>
-      <w:bookmarkEnd w:id="52"/>
-    </w:p>
-    <w:p>
-      <w:pPr>
-        <w:pStyle w:val="Heading3"/>
-      </w:pPr>
-      <w:bookmarkStart w:id="53" w:name="_Toc471494007"/>
-      <w:r>
-        <w:t>Rendering System</w:t>
-      </w:r>
-      <w:bookmarkEnd w:id="53"/>
-    </w:p>
-    <w:p>
-      <w:pPr>
-        <w:pStyle w:val="Heading3"/>
-      </w:pPr>
-      <w:bookmarkStart w:id="54" w:name="_Toc471494008"/>
-      <w:r>
-        <w:t>Camera</w:t>
-      </w:r>
-      <w:bookmarkEnd w:id="54"/>
-    </w:p>
-    <w:p>
-      <w:pPr>
-        <w:pStyle w:val="Heading3"/>
-      </w:pPr>
-      <w:bookmarkStart w:id="55" w:name="_Toc471494009"/>
-      <w:r>
-        <w:t>Lighting Models</w:t>
-      </w:r>
-      <w:bookmarkEnd w:id="55"/>
-    </w:p>
-    <w:p>
-      <w:pPr>
-        <w:pStyle w:val="Heading2"/>
-      </w:pPr>
-      <w:bookmarkStart w:id="56" w:name="_Toc471494010"/>
-      <w:r>
-        <w:t>Control System</w:t>
-      </w:r>
-      <w:bookmarkEnd w:id="56"/>
-      <w:r>
-        <w:t xml:space="preserve"> </w:t>
-      </w:r>
-    </w:p>
-    <w:p>
-      <w:pPr>
-        <w:jc w:val="both"/>
-      </w:pPr>
-      <w:r>
-        <w:t>How does the game player control the game?   What are the specific commands?</w:t>
-      </w:r>
-    </w:p>
-    <w:p>
-      <w:pPr>
-        <w:pStyle w:val="Heading2"/>
-      </w:pPr>
-      <w:bookmarkStart w:id="57" w:name="_Toc471494011"/>
-      <w:r>
-        <w:t>Audio</w:t>
-      </w:r>
-      <w:bookmarkEnd w:id="57"/>
-    </w:p>
-    <w:p>
-      <w:pPr>
-        <w:pStyle w:val="Heading2"/>
-      </w:pPr>
-      <w:bookmarkStart w:id="58" w:name="_Toc471494012"/>
-      <w:r>
-        <w:t>Music</w:t>
-      </w:r>
-      <w:bookmarkEnd w:id="58"/>
-    </w:p>
-    <w:p>
-      <w:pPr>
-        <w:pStyle w:val="Heading2"/>
-      </w:pPr>
-      <w:bookmarkStart w:id="59" w:name="_Toc471494013"/>
-      <w:r>
-        <w:t>Sound Effects</w:t>
-      </w:r>
-      <w:bookmarkEnd w:id="59"/>
-    </w:p>
-    <w:p>
-      <w:pPr>
-        <w:pStyle w:val="Heading2"/>
-      </w:pPr>
-      <w:bookmarkStart w:id="60" w:name="_Toc471494014"/>
-      <w:r>
-        <w:t>Help System</w:t>
-      </w:r>
-      <w:bookmarkEnd w:id="60"/>
-    </w:p>
-    <w:p>
-      <w:pPr>
-        <w:pStyle w:val="Heading1"/>
-      </w:pPr>
-      <w:bookmarkStart w:id="61" w:name="_Toc471494015"/>
-      <w:r>
-        <w:t>Section VI - Artificial Intelligence</w:t>
-      </w:r>
-      <w:bookmarkEnd w:id="61"/>
-    </w:p>
-    <w:p>
-      <w:pPr>
-        <w:pStyle w:val="Heading2"/>
-      </w:pPr>
-      <w:bookmarkStart w:id="62" w:name="_Toc471494016"/>
-      <w:r>
-        <w:t>Opponent AI</w:t>
-      </w:r>
-      <w:bookmarkEnd w:id="62"/>
-      <w:r>
-        <w:t xml:space="preserve"> </w:t>
-      </w:r>
-    </w:p>
-    <w:p>
-      <w:pPr>
-        <w:ind w:left="360" w:firstLine="0"/>
-        <w:jc w:val="both"/>
-      </w:pPr>
-      <w:r>
-        <w:t>The active opponent that plays against the game player and therefore requires strategic decision making (example, Civilization or Chess, how is it to be designed?</w:t>
-      </w:r>
-    </w:p>
-    <w:p>
-      <w:pPr>
-        <w:pStyle w:val="Heading2"/>
-      </w:pPr>
-      <w:bookmarkStart w:id="63" w:name="_Toc471494017"/>
-      <w:r>
-        <w:t>Enemy AI</w:t>
-      </w:r>
-      <w:bookmarkEnd w:id="63"/>
-      <w:r>
-        <w:t xml:space="preserve"> </w:t>
-      </w:r>
-    </w:p>
-    <w:p>
-      <w:pPr>
-        <w:jc w:val="both"/>
-      </w:pPr>
-      <w:r>
-        <w:t>Villains and Monsters</w:t>
-      </w:r>
-    </w:p>
-    <w:p>
-      <w:pPr>
-        <w:pStyle w:val="Heading2"/>
-      </w:pPr>
-      <w:bookmarkStart w:id="64" w:name="_Toc471494018"/>
-      <w:r>
-        <w:t>Non-combat Characters</w:t>
-      </w:r>
-      <w:bookmarkEnd w:id="64"/>
-    </w:p>
-    <w:p>
-      <w:pPr>
-        <w:pStyle w:val="Heading2"/>
-      </w:pPr>
-      <w:bookmarkStart w:id="65" w:name="_Toc471494019"/>
-      <w:r>
-        <w:t>Friendly Characters</w:t>
-      </w:r>
-      <w:bookmarkEnd w:id="65"/>
-    </w:p>
-    <w:p>
-      <w:pPr>
-        <w:pStyle w:val="Heading2"/>
-      </w:pPr>
-      <w:bookmarkStart w:id="66" w:name="_Toc471494020"/>
-      <w:r>
-        <w:t>Support AI</w:t>
-      </w:r>
-      <w:bookmarkEnd w:id="66"/>
-    </w:p>
-    <w:p>
-      <w:pPr>
-        <w:pStyle w:val="Heading3"/>
-      </w:pPr>
-      <w:bookmarkStart w:id="67" w:name="_Toc471494021"/>
-      <w:r>
-        <w:t>Player and Collision Detection</w:t>
-      </w:r>
-      <w:bookmarkEnd w:id="67"/>
-    </w:p>
-    <w:p>
-      <w:pPr>
-        <w:pStyle w:val="Heading3"/>
-      </w:pPr>
-      <w:bookmarkStart w:id="68" w:name="_Toc471494022"/>
-      <w:r>
-        <w:t>Pathfinding</w:t>
-      </w:r>
-      <w:bookmarkEnd w:id="68"/>
-    </w:p>
-    <w:p>
-      <w:pPr>
-        <w:pStyle w:val="Heading1"/>
-      </w:pPr>
-      <w:bookmarkStart w:id="69" w:name="_Toc471494023"/>
-      <w:r>
-        <w:t>Section VII – Technical</w:t>
-      </w:r>
-      <w:bookmarkEnd w:id="69"/>
-    </w:p>
-    <w:p>
-      <w:pPr>
-        <w:pStyle w:val="Heading2"/>
-      </w:pPr>
-      <w:bookmarkStart w:id="70" w:name="_Toc471494024"/>
-      <w:r>
-        <w:t>Target Hardware and operating system</w:t>
-      </w:r>
-      <w:bookmarkEnd w:id="70"/>
-    </w:p>
-    <w:p>
-      <w:pPr>
-        <w:pStyle w:val="Heading2"/>
-      </w:pPr>
-      <w:bookmarkStart w:id="71" w:name="_Toc471494025"/>
-      <w:r>
-        <w:t>Supported game controllers and peripherals</w:t>
-      </w:r>
-      <w:bookmarkEnd w:id="71"/>
-    </w:p>
-    <w:p>
-      <w:pPr>
-        <w:pStyle w:val="Heading1"/>
-      </w:pPr>
-      <w:bookmarkStart w:id="72" w:name="_Toc471494026"/>
-      <w:r>
-        <w:lastRenderedPageBreak/>
-        <w:t>Section VIII – Game Art</w:t>
-      </w:r>
-      <w:bookmarkEnd w:id="72"/>
-      <w:r>
-        <w:t xml:space="preserve"> </w:t>
-      </w:r>
-    </w:p>
-    <w:p>
-      <w:pPr>
-        <w:jc w:val="both"/>
-      </w:pPr>
-      <w:r>
-        <w:t>Only show concept art here (rough sketches)</w:t>
-      </w:r>
-    </w:p>
-    <w:p>
-      <w:pPr>
-        <w:pStyle w:val="Heading2"/>
-      </w:pPr>
-      <w:bookmarkStart w:id="73" w:name="_Toc471494027"/>
-      <w:r>
-        <w:t>Concept Art</w:t>
-      </w:r>
-      <w:bookmarkEnd w:id="73"/>
-    </w:p>
-    <w:p>
-      <w:pPr>
-        <w:pStyle w:val="Heading2"/>
-      </w:pPr>
-      <w:bookmarkStart w:id="74" w:name="_Toc471494028"/>
-      <w:r>
-        <w:t>Style Guides</w:t>
-      </w:r>
-      <w:bookmarkEnd w:id="74"/>
-    </w:p>
-    <w:p>
-      <w:pPr>
-        <w:pStyle w:val="Heading2"/>
-      </w:pPr>
-      <w:bookmarkStart w:id="75" w:name="_Toc471494029"/>
-      <w:r>
-        <w:t>Characters</w:t>
-      </w:r>
-      <w:bookmarkEnd w:id="75"/>
-    </w:p>
-    <w:p>
-      <w:pPr>
-        <w:pStyle w:val="Heading2"/>
-      </w:pPr>
-      <w:bookmarkStart w:id="76" w:name="_Toc471494030"/>
-      <w:r>
-        <w:t>Environments</w:t>
-      </w:r>
-      <w:bookmarkEnd w:id="76"/>
-    </w:p>
-    <w:p>
-      <w:pPr>
-        <w:pStyle w:val="Heading2"/>
-      </w:pPr>
-      <w:bookmarkStart w:id="77" w:name="_Toc471494031"/>
-      <w:r>
-        <w:t>Equipment</w:t>
-      </w:r>
-      <w:bookmarkEnd w:id="77"/>
-    </w:p>
-    <w:p>
-      <w:pPr>
-        <w:pStyle w:val="Heading2"/>
-      </w:pPr>
-      <w:bookmarkStart w:id="78" w:name="_Toc471494032"/>
-      <w:r>
-        <w:t>Cut scenes</w:t>
-      </w:r>
-      <w:bookmarkEnd w:id="78"/>
-    </w:p>
-    <w:p>
-      <w:pPr>
-        <w:pStyle w:val="Heading2"/>
-      </w:pPr>
-      <w:bookmarkStart w:id="79" w:name="_Toc471494033"/>
-      <w:r>
-        <w:t>Miscellaneous</w:t>
-      </w:r>
-      <w:bookmarkEnd w:id="79"/>
     </w:p>
     <w:sectPr>
       <w:headerReference w:type="even" r:id="rId8"/>
@@ -10779,7 +11268,7 @@
 </file>
 
 <file path=word/endnotes.xml><?xml version="1.0" encoding="utf-8"?>
-<w:endnotes xmlns:wpc="http://schemas.microsoft.com/office/word/2010/wordprocessingCanvas" xmlns:cx="http://schemas.microsoft.com/office/drawing/2014/chartex" xmlns:cx1="http://schemas.microsoft.com/office/drawing/2015/9/8/chartex" xmlns:cx2="http://schemas.microsoft.com/office/drawing/2015/10/21/chartex" xmlns:cx3="http://schemas.microsoft.com/office/drawing/2016/5/9/chartex" xmlns:cx4="http://schemas.microsoft.com/office/drawing/2016/5/10/chartex" xmlns:cx5="http://schemas.microsoft.com/office/drawing/2016/5/11/chartex" xmlns:cx6="http://schemas.microsoft.com/office/drawing/2016/5/12/chartex" xmlns:cx7="http://schemas.microsoft.com/office/drawing/2016/5/13/chartex" xmlns:cx8="http://schemas.microsoft.com/office/drawing/2016/5/14/chartex" xmlns:mc="http://schemas.openxmlformats.org/markup-compatibility/2006" xmlns:aink="http://schemas.microsoft.com/office/drawing/2016/ink" xmlns:am3d="http://schemas.microsoft.com/office/drawing/2017/model3d" xmlns:o="urn:schemas-microsoft-com:office:office" xmlns:r="http://schemas.openxmlformats.org/officeDocument/2006/relationships" xmlns:m="http://schemas.openxmlformats.org/officeDocument/2006/math" xmlns:v="urn:schemas-microsoft-com:vml" xmlns:wp14="http://schemas.microsoft.com/office/word/2010/wordprocessingDrawing" xmlns:wp="http://schemas.openxmlformats.org/drawingml/2006/wordprocessingDrawing" xmlns:w10="urn:schemas-microsoft-com:office:word" xmlns:w="http://schemas.openxmlformats.org/wordprocessingml/2006/main" xmlns:w14="http://schemas.microsoft.com/office/word/2010/wordml" xmlns:w15="http://schemas.microsoft.com/office/word/2012/wordml" xmlns:w16cex="http://schemas.microsoft.com/office/word/2018/wordml/cex" xmlns:w16cid="http://schemas.microsoft.com/office/word/2016/wordml/cid" xmlns:w16="http://schemas.microsoft.com/office/word/2018/wordml" xmlns:w16se="http://schemas.microsoft.com/office/word/2015/wordml/symex" xmlns:wpg="http://schemas.microsoft.com/office/word/2010/wordprocessingGroup" xmlns:wpi="http://schemas.microsoft.com/office/word/2010/wordprocessingInk" xmlns:wne="http://schemas.microsoft.com/office/word/2006/wordml" xmlns:wps="http://schemas.microsoft.com/office/word/2010/wordprocessingShape" mc:Ignorable="w14 w15 w16se w16cid w16 w16cex wp14">
+<w:endnotes xmlns:wpc="http://schemas.microsoft.com/office/word/2010/wordprocessingCanvas" xmlns:cx="http://schemas.microsoft.com/office/drawing/2014/chartex" xmlns:cx1="http://schemas.microsoft.com/office/drawing/2015/9/8/chartex" xmlns:cx2="http://schemas.microsoft.com/office/drawing/2015/10/21/chartex" xmlns:cx3="http://schemas.microsoft.com/office/drawing/2016/5/9/chartex" xmlns:cx4="http://schemas.microsoft.com/office/drawing/2016/5/10/chartex" xmlns:cx5="http://schemas.microsoft.com/office/drawing/2016/5/11/chartex" xmlns:cx6="http://schemas.microsoft.com/office/drawing/2016/5/12/chartex" xmlns:cx7="http://schemas.microsoft.com/office/drawing/2016/5/13/chartex" xmlns:cx8="http://schemas.microsoft.com/office/drawing/2016/5/14/chartex" xmlns:mc="http://schemas.openxmlformats.org/markup-compatibility/2006" xmlns:aink="http://schemas.microsoft.com/office/drawing/2016/ink" xmlns:am3d="http://schemas.microsoft.com/office/drawing/2017/model3d" xmlns:o="urn:schemas-microsoft-com:office:office" xmlns:r="http://schemas.openxmlformats.org/officeDocument/2006/relationships" xmlns:m="http://schemas.openxmlformats.org/officeDocument/2006/math" xmlns:v="urn:schemas-microsoft-com:vml" xmlns:wp14="http://schemas.microsoft.com/office/word/2010/wordprocessingDrawing" xmlns:wp="http://schemas.openxmlformats.org/drawingml/2006/wordprocessingDrawing" xmlns:w10="urn:schemas-microsoft-com:office:word" xmlns:w="http://schemas.openxmlformats.org/wordprocessingml/2006/main" xmlns:w14="http://schemas.microsoft.com/office/word/2010/wordml" xmlns:w15="http://schemas.microsoft.com/office/word/2012/wordml" xmlns:w16cex="http://schemas.microsoft.com/office/word/2018/wordml/cex" xmlns:w16cid="http://schemas.microsoft.com/office/word/2016/wordml/cid" xmlns:w16="http://schemas.microsoft.com/office/word/2018/wordml" xmlns:w16sdtdh="http://schemas.microsoft.com/office/word/2020/wordml/sdtdatahash" xmlns:w16se="http://schemas.microsoft.com/office/word/2015/wordml/symex" xmlns:wpg="http://schemas.microsoft.com/office/word/2010/wordprocessingGroup" xmlns:wpi="http://schemas.microsoft.com/office/word/2010/wordprocessingInk" xmlns:wne="http://schemas.microsoft.com/office/word/2006/wordml" xmlns:wps="http://schemas.microsoft.com/office/word/2010/wordprocessingShape" mc:Ignorable="w14 w15 w16se w16cid w16 w16cex w16sdtdh wp14">
   <w:endnote w:type="separator" w:id="-1">
     <w:p>
       <w:r>
@@ -10798,7 +11287,7 @@
 </file>
 
 <file path=word/footnotes.xml><?xml version="1.0" encoding="utf-8"?>
-<w:footnotes xmlns:wpc="http://schemas.microsoft.com/office/word/2010/wordprocessingCanvas" xmlns:cx="http://schemas.microsoft.com/office/drawing/2014/chartex" xmlns:cx1="http://schemas.microsoft.com/office/drawing/2015/9/8/chartex" xmlns:cx2="http://schemas.microsoft.com/office/drawing/2015/10/21/chartex" xmlns:cx3="http://schemas.microsoft.com/office/drawing/2016/5/9/chartex" xmlns:cx4="http://schemas.microsoft.com/office/drawing/2016/5/10/chartex" xmlns:cx5="http://schemas.microsoft.com/office/drawing/2016/5/11/chartex" xmlns:cx6="http://schemas.microsoft.com/office/drawing/2016/5/12/chartex" xmlns:cx7="http://schemas.microsoft.com/office/drawing/2016/5/13/chartex" xmlns:cx8="http://schemas.microsoft.com/office/drawing/2016/5/14/chartex" xmlns:mc="http://schemas.openxmlformats.org/markup-compatibility/2006" xmlns:aink="http://schemas.microsoft.com/office/drawing/2016/ink" xmlns:am3d="http://schemas.microsoft.com/office/drawing/2017/model3d" xmlns:o="urn:schemas-microsoft-com:office:office" xmlns:r="http://schemas.openxmlformats.org/officeDocument/2006/relationships" xmlns:m="http://schemas.openxmlformats.org/officeDocument/2006/math" xmlns:v="urn:schemas-microsoft-com:vml" xmlns:wp14="http://schemas.microsoft.com/office/word/2010/wordprocessingDrawing" xmlns:wp="http://schemas.openxmlformats.org/drawingml/2006/wordprocessingDrawing" xmlns:w10="urn:schemas-microsoft-com:office:word" xmlns:w="http://schemas.openxmlformats.org/wordprocessingml/2006/main" xmlns:w14="http://schemas.microsoft.com/office/word/2010/wordml" xmlns:w15="http://schemas.microsoft.com/office/word/2012/wordml" xmlns:w16cex="http://schemas.microsoft.com/office/word/2018/wordml/cex" xmlns:w16cid="http://schemas.microsoft.com/office/word/2016/wordml/cid" xmlns:w16="http://schemas.microsoft.com/office/word/2018/wordml" xmlns:w16se="http://schemas.microsoft.com/office/word/2015/wordml/symex" xmlns:wpg="http://schemas.microsoft.com/office/word/2010/wordprocessingGroup" xmlns:wpi="http://schemas.microsoft.com/office/word/2010/wordprocessingInk" xmlns:wne="http://schemas.microsoft.com/office/word/2006/wordml" xmlns:wps="http://schemas.microsoft.com/office/word/2010/wordprocessingShape" mc:Ignorable="w14 w15 w16se w16cid w16 w16cex wp14">
+<w:footnotes xmlns:wpc="http://schemas.microsoft.com/office/word/2010/wordprocessingCanvas" xmlns:cx="http://schemas.microsoft.com/office/drawing/2014/chartex" xmlns:cx1="http://schemas.microsoft.com/office/drawing/2015/9/8/chartex" xmlns:cx2="http://schemas.microsoft.com/office/drawing/2015/10/21/chartex" xmlns:cx3="http://schemas.microsoft.com/office/drawing/2016/5/9/chartex" xmlns:cx4="http://schemas.microsoft.com/office/drawing/2016/5/10/chartex" xmlns:cx5="http://schemas.microsoft.com/office/drawing/2016/5/11/chartex" xmlns:cx6="http://schemas.microsoft.com/office/drawing/2016/5/12/chartex" xmlns:cx7="http://schemas.microsoft.com/office/drawing/2016/5/13/chartex" xmlns:cx8="http://schemas.microsoft.com/office/drawing/2016/5/14/chartex" xmlns:mc="http://schemas.openxmlformats.org/markup-compatibility/2006" xmlns:aink="http://schemas.microsoft.com/office/drawing/2016/ink" xmlns:am3d="http://schemas.microsoft.com/office/drawing/2017/model3d" xmlns:o="urn:schemas-microsoft-com:office:office" xmlns:r="http://schemas.openxmlformats.org/officeDocument/2006/relationships" xmlns:m="http://schemas.openxmlformats.org/officeDocument/2006/math" xmlns:v="urn:schemas-microsoft-com:vml" xmlns:wp14="http://schemas.microsoft.com/office/word/2010/wordprocessingDrawing" xmlns:wp="http://schemas.openxmlformats.org/drawingml/2006/wordprocessingDrawing" xmlns:w10="urn:schemas-microsoft-com:office:word" xmlns:w="http://schemas.openxmlformats.org/wordprocessingml/2006/main" xmlns:w14="http://schemas.microsoft.com/office/word/2010/wordml" xmlns:w15="http://schemas.microsoft.com/office/word/2012/wordml" xmlns:w16cex="http://schemas.microsoft.com/office/word/2018/wordml/cex" xmlns:w16cid="http://schemas.microsoft.com/office/word/2016/wordml/cid" xmlns:w16="http://schemas.microsoft.com/office/word/2018/wordml" xmlns:w16sdtdh="http://schemas.microsoft.com/office/word/2020/wordml/sdtdatahash" xmlns:w16se="http://schemas.microsoft.com/office/word/2015/wordml/symex" xmlns:wpg="http://schemas.microsoft.com/office/word/2010/wordprocessingGroup" xmlns:wpi="http://schemas.microsoft.com/office/word/2010/wordprocessingInk" xmlns:wne="http://schemas.microsoft.com/office/word/2006/wordml" xmlns:wps="http://schemas.microsoft.com/office/word/2010/wordprocessingShape" mc:Ignorable="w14 w15 w16se w16cid w16 w16cex w16sdtdh wp14">
   <w:footnote w:type="separator" w:id="-1">
     <w:p>
       <w:r>
@@ -10817,7 +11306,7 @@
 </file>
 
 <file path=word/header1.xml><?xml version="1.0" encoding="utf-8"?>
-<w:hdr xmlns:wpc="http://schemas.microsoft.com/office/word/2010/wordprocessingCanvas" xmlns:cx="http://schemas.microsoft.com/office/drawing/2014/chartex" xmlns:cx1="http://schemas.microsoft.com/office/drawing/2015/9/8/chartex" xmlns:cx2="http://schemas.microsoft.com/office/drawing/2015/10/21/chartex" xmlns:cx3="http://schemas.microsoft.com/office/drawing/2016/5/9/chartex" xmlns:cx4="http://schemas.microsoft.com/office/drawing/2016/5/10/chartex" xmlns:cx5="http://schemas.microsoft.com/office/drawing/2016/5/11/chartex" xmlns:cx6="http://schemas.microsoft.com/office/drawing/2016/5/12/chartex" xmlns:cx7="http://schemas.microsoft.com/office/drawing/2016/5/13/chartex" xmlns:cx8="http://schemas.microsoft.com/office/drawing/2016/5/14/chartex" xmlns:mc="http://schemas.openxmlformats.org/markup-compatibility/2006" xmlns:aink="http://schemas.microsoft.com/office/drawing/2016/ink" xmlns:am3d="http://schemas.microsoft.com/office/drawing/2017/model3d" xmlns:o="urn:schemas-microsoft-com:office:office" xmlns:r="http://schemas.openxmlformats.org/officeDocument/2006/relationships" xmlns:m="http://schemas.openxmlformats.org/officeDocument/2006/math" xmlns:v="urn:schemas-microsoft-com:vml" xmlns:wp14="http://schemas.microsoft.com/office/word/2010/wordprocessingDrawing" xmlns:wp="http://schemas.openxmlformats.org/drawingml/2006/wordprocessingDrawing" xmlns:w10="urn:schemas-microsoft-com:office:word" xmlns:w="http://schemas.openxmlformats.org/wordprocessingml/2006/main" xmlns:w14="http://schemas.microsoft.com/office/word/2010/wordml" xmlns:w15="http://schemas.microsoft.com/office/word/2012/wordml" xmlns:w16cex="http://schemas.microsoft.com/office/word/2018/wordml/cex" xmlns:w16cid="http://schemas.microsoft.com/office/word/2016/wordml/cid" xmlns:w16="http://schemas.microsoft.com/office/word/2018/wordml" xmlns:w16se="http://schemas.microsoft.com/office/word/2015/wordml/symex" xmlns:wpg="http://schemas.microsoft.com/office/word/2010/wordprocessingGroup" xmlns:wpi="http://schemas.microsoft.com/office/word/2010/wordprocessingInk" xmlns:wne="http://schemas.microsoft.com/office/word/2006/wordml" xmlns:wps="http://schemas.microsoft.com/office/word/2010/wordprocessingShape" mc:Ignorable="w14 w15 w16se w16cid w16 w16cex wp14">
+<w:hdr xmlns:wpc="http://schemas.microsoft.com/office/word/2010/wordprocessingCanvas" xmlns:cx="http://schemas.microsoft.com/office/drawing/2014/chartex" xmlns:cx1="http://schemas.microsoft.com/office/drawing/2015/9/8/chartex" xmlns:cx2="http://schemas.microsoft.com/office/drawing/2015/10/21/chartex" xmlns:cx3="http://schemas.microsoft.com/office/drawing/2016/5/9/chartex" xmlns:cx4="http://schemas.microsoft.com/office/drawing/2016/5/10/chartex" xmlns:cx5="http://schemas.microsoft.com/office/drawing/2016/5/11/chartex" xmlns:cx6="http://schemas.microsoft.com/office/drawing/2016/5/12/chartex" xmlns:cx7="http://schemas.microsoft.com/office/drawing/2016/5/13/chartex" xmlns:cx8="http://schemas.microsoft.com/office/drawing/2016/5/14/chartex" xmlns:mc="http://schemas.openxmlformats.org/markup-compatibility/2006" xmlns:aink="http://schemas.microsoft.com/office/drawing/2016/ink" xmlns:am3d="http://schemas.microsoft.com/office/drawing/2017/model3d" xmlns:o="urn:schemas-microsoft-com:office:office" xmlns:r="http://schemas.openxmlformats.org/officeDocument/2006/relationships" xmlns:m="http://schemas.openxmlformats.org/officeDocument/2006/math" xmlns:v="urn:schemas-microsoft-com:vml" xmlns:wp14="http://schemas.microsoft.com/office/word/2010/wordprocessingDrawing" xmlns:wp="http://schemas.openxmlformats.org/drawingml/2006/wordprocessingDrawing" xmlns:w10="urn:schemas-microsoft-com:office:word" xmlns:w="http://schemas.openxmlformats.org/wordprocessingml/2006/main" xmlns:w14="http://schemas.microsoft.com/office/word/2010/wordml" xmlns:w15="http://schemas.microsoft.com/office/word/2012/wordml" xmlns:w16cex="http://schemas.microsoft.com/office/word/2018/wordml/cex" xmlns:w16cid="http://schemas.microsoft.com/office/word/2016/wordml/cid" xmlns:w16="http://schemas.microsoft.com/office/word/2018/wordml" xmlns:w16sdtdh="http://schemas.microsoft.com/office/word/2020/wordml/sdtdatahash" xmlns:w16se="http://schemas.microsoft.com/office/word/2015/wordml/symex" xmlns:wpg="http://schemas.microsoft.com/office/word/2010/wordprocessingGroup" xmlns:wpi="http://schemas.microsoft.com/office/word/2010/wordprocessingInk" xmlns:wne="http://schemas.microsoft.com/office/word/2006/wordml" xmlns:wps="http://schemas.microsoft.com/office/word/2010/wordprocessingShape" mc:Ignorable="w14 w15 w16se w16cid w16 w16cex w16sdtdh wp14">
   <w:p>
     <w:pPr>
       <w:pStyle w:val="Header"/>
@@ -10855,7 +11344,7 @@
 </file>
 
 <file path=word/header2.xml><?xml version="1.0" encoding="utf-8"?>
-<w:hdr xmlns:wpc="http://schemas.microsoft.com/office/word/2010/wordprocessingCanvas" xmlns:cx="http://schemas.microsoft.com/office/drawing/2014/chartex" xmlns:cx1="http://schemas.microsoft.com/office/drawing/2015/9/8/chartex" xmlns:cx2="http://schemas.microsoft.com/office/drawing/2015/10/21/chartex" xmlns:cx3="http://schemas.microsoft.com/office/drawing/2016/5/9/chartex" xmlns:cx4="http://schemas.microsoft.com/office/drawing/2016/5/10/chartex" xmlns:cx5="http://schemas.microsoft.com/office/drawing/2016/5/11/chartex" xmlns:cx6="http://schemas.microsoft.com/office/drawing/2016/5/12/chartex" xmlns:cx7="http://schemas.microsoft.com/office/drawing/2016/5/13/chartex" xmlns:cx8="http://schemas.microsoft.com/office/drawing/2016/5/14/chartex" xmlns:mc="http://schemas.openxmlformats.org/markup-compatibility/2006" xmlns:aink="http://schemas.microsoft.com/office/drawing/2016/ink" xmlns:am3d="http://schemas.microsoft.com/office/drawing/2017/model3d" xmlns:o="urn:schemas-microsoft-com:office:office" xmlns:r="http://schemas.openxmlformats.org/officeDocument/2006/relationships" xmlns:m="http://schemas.openxmlformats.org/officeDocument/2006/math" xmlns:v="urn:schemas-microsoft-com:vml" xmlns:wp14="http://schemas.microsoft.com/office/word/2010/wordprocessingDrawing" xmlns:wp="http://schemas.openxmlformats.org/drawingml/2006/wordprocessingDrawing" xmlns:w10="urn:schemas-microsoft-com:office:word" xmlns:w="http://schemas.openxmlformats.org/wordprocessingml/2006/main" xmlns:w14="http://schemas.microsoft.com/office/word/2010/wordml" xmlns:w15="http://schemas.microsoft.com/office/word/2012/wordml" xmlns:w16cex="http://schemas.microsoft.com/office/word/2018/wordml/cex" xmlns:w16cid="http://schemas.microsoft.com/office/word/2016/wordml/cid" xmlns:w16="http://schemas.microsoft.com/office/word/2018/wordml" xmlns:w16se="http://schemas.microsoft.com/office/word/2015/wordml/symex" xmlns:wpg="http://schemas.microsoft.com/office/word/2010/wordprocessingGroup" xmlns:wpi="http://schemas.microsoft.com/office/word/2010/wordprocessingInk" xmlns:wne="http://schemas.microsoft.com/office/word/2006/wordml" xmlns:wps="http://schemas.microsoft.com/office/word/2010/wordprocessingShape" mc:Ignorable="w14 w15 w16se w16cid w16 w16cex wp14">
+<w:hdr xmlns:wpc="http://schemas.microsoft.com/office/word/2010/wordprocessingCanvas" xmlns:cx="http://schemas.microsoft.com/office/drawing/2014/chartex" xmlns:cx1="http://schemas.microsoft.com/office/drawing/2015/9/8/chartex" xmlns:cx2="http://schemas.microsoft.com/office/drawing/2015/10/21/chartex" xmlns:cx3="http://schemas.microsoft.com/office/drawing/2016/5/9/chartex" xmlns:cx4="http://schemas.microsoft.com/office/drawing/2016/5/10/chartex" xmlns:cx5="http://schemas.microsoft.com/office/drawing/2016/5/11/chartex" xmlns:cx6="http://schemas.microsoft.com/office/drawing/2016/5/12/chartex" xmlns:cx7="http://schemas.microsoft.com/office/drawing/2016/5/13/chartex" xmlns:cx8="http://schemas.microsoft.com/office/drawing/2016/5/14/chartex" xmlns:mc="http://schemas.openxmlformats.org/markup-compatibility/2006" xmlns:aink="http://schemas.microsoft.com/office/drawing/2016/ink" xmlns:am3d="http://schemas.microsoft.com/office/drawing/2017/model3d" xmlns:o="urn:schemas-microsoft-com:office:office" xmlns:r="http://schemas.openxmlformats.org/officeDocument/2006/relationships" xmlns:m="http://schemas.openxmlformats.org/officeDocument/2006/math" xmlns:v="urn:schemas-microsoft-com:vml" xmlns:wp14="http://schemas.microsoft.com/office/word/2010/wordprocessingDrawing" xmlns:wp="http://schemas.openxmlformats.org/drawingml/2006/wordprocessingDrawing" xmlns:w10="urn:schemas-microsoft-com:office:word" xmlns:w="http://schemas.openxmlformats.org/wordprocessingml/2006/main" xmlns:w14="http://schemas.microsoft.com/office/word/2010/wordml" xmlns:w15="http://schemas.microsoft.com/office/word/2012/wordml" xmlns:w16cex="http://schemas.microsoft.com/office/word/2018/wordml/cex" xmlns:w16cid="http://schemas.microsoft.com/office/word/2016/wordml/cid" xmlns:w16="http://schemas.microsoft.com/office/word/2018/wordml" xmlns:w16sdtdh="http://schemas.microsoft.com/office/word/2020/wordml/sdtdatahash" xmlns:w16se="http://schemas.microsoft.com/office/word/2015/wordml/symex" xmlns:wpg="http://schemas.microsoft.com/office/word/2010/wordprocessingGroup" xmlns:wpi="http://schemas.microsoft.com/office/word/2010/wordprocessingInk" xmlns:wne="http://schemas.microsoft.com/office/word/2006/wordml" xmlns:wps="http://schemas.microsoft.com/office/word/2010/wordprocessingShape" mc:Ignorable="w14 w15 w16se w16cid w16 w16cex w16sdtdh wp14">
   <w:p>
     <w:pPr>
       <w:pStyle w:val="Header"/>
@@ -10913,8 +11402,97 @@
 </file>
 
 <file path=word/numbering.xml><?xml version="1.0" encoding="utf-8"?>
-<w:numbering xmlns:wpc="http://schemas.microsoft.com/office/word/2010/wordprocessingCanvas" xmlns:cx="http://schemas.microsoft.com/office/drawing/2014/chartex" xmlns:cx1="http://schemas.microsoft.com/office/drawing/2015/9/8/chartex" xmlns:cx2="http://schemas.microsoft.com/office/drawing/2015/10/21/chartex" xmlns:cx3="http://schemas.microsoft.com/office/drawing/2016/5/9/chartex" xmlns:cx4="http://schemas.microsoft.com/office/drawing/2016/5/10/chartex" xmlns:cx5="http://schemas.microsoft.com/office/drawing/2016/5/11/chartex" xmlns:cx6="http://schemas.microsoft.com/office/drawing/2016/5/12/chartex" xmlns:cx7="http://schemas.microsoft.com/office/drawing/2016/5/13/chartex" xmlns:cx8="http://schemas.microsoft.com/office/drawing/2016/5/14/chartex" xmlns:mc="http://schemas.openxmlformats.org/markup-compatibility/2006" xmlns:aink="http://schemas.microsoft.com/office/drawing/2016/ink" xmlns:am3d="http://schemas.microsoft.com/office/drawing/2017/model3d" xmlns:o="urn:schemas-microsoft-com:office:office" xmlns:r="http://schemas.openxmlformats.org/officeDocument/2006/relationships" xmlns:m="http://schemas.openxmlformats.org/officeDocument/2006/math" xmlns:v="urn:schemas-microsoft-com:vml" xmlns:wp14="http://schemas.microsoft.com/office/word/2010/wordprocessingDrawing" xmlns:wp="http://schemas.openxmlformats.org/drawingml/2006/wordprocessingDrawing" xmlns:w10="urn:schemas-microsoft-com:office:word" xmlns:w="http://schemas.openxmlformats.org/wordprocessingml/2006/main" xmlns:w14="http://schemas.microsoft.com/office/word/2010/wordml" xmlns:w15="http://schemas.microsoft.com/office/word/2012/wordml" xmlns:w16cex="http://schemas.microsoft.com/office/word/2018/wordml/cex" xmlns:w16cid="http://schemas.microsoft.com/office/word/2016/wordml/cid" xmlns:w16="http://schemas.microsoft.com/office/word/2018/wordml" xmlns:w16se="http://schemas.microsoft.com/office/word/2015/wordml/symex" xmlns:wpg="http://schemas.microsoft.com/office/word/2010/wordprocessingGroup" xmlns:wpi="http://schemas.microsoft.com/office/word/2010/wordprocessingInk" xmlns:wne="http://schemas.microsoft.com/office/word/2006/wordml" xmlns:wps="http://schemas.microsoft.com/office/word/2010/wordprocessingShape" mc:Ignorable="w14 w15 w16se w16cid w16 w16cex wp14">
+<w:numbering xmlns:wpc="http://schemas.microsoft.com/office/word/2010/wordprocessingCanvas" xmlns:cx="http://schemas.microsoft.com/office/drawing/2014/chartex" xmlns:cx1="http://schemas.microsoft.com/office/drawing/2015/9/8/chartex" xmlns:cx2="http://schemas.microsoft.com/office/drawing/2015/10/21/chartex" xmlns:cx3="http://schemas.microsoft.com/office/drawing/2016/5/9/chartex" xmlns:cx4="http://schemas.microsoft.com/office/drawing/2016/5/10/chartex" xmlns:cx5="http://schemas.microsoft.com/office/drawing/2016/5/11/chartex" xmlns:cx6="http://schemas.microsoft.com/office/drawing/2016/5/12/chartex" xmlns:cx7="http://schemas.microsoft.com/office/drawing/2016/5/13/chartex" xmlns:cx8="http://schemas.microsoft.com/office/drawing/2016/5/14/chartex" xmlns:mc="http://schemas.openxmlformats.org/markup-compatibility/2006" xmlns:aink="http://schemas.microsoft.com/office/drawing/2016/ink" xmlns:am3d="http://schemas.microsoft.com/office/drawing/2017/model3d" xmlns:o="urn:schemas-microsoft-com:office:office" xmlns:r="http://schemas.openxmlformats.org/officeDocument/2006/relationships" xmlns:m="http://schemas.openxmlformats.org/officeDocument/2006/math" xmlns:v="urn:schemas-microsoft-com:vml" xmlns:wp14="http://schemas.microsoft.com/office/word/2010/wordprocessingDrawing" xmlns:wp="http://schemas.openxmlformats.org/drawingml/2006/wordprocessingDrawing" xmlns:w10="urn:schemas-microsoft-com:office:word" xmlns:w="http://schemas.openxmlformats.org/wordprocessingml/2006/main" xmlns:w14="http://schemas.microsoft.com/office/word/2010/wordml" xmlns:w15="http://schemas.microsoft.com/office/word/2012/wordml" xmlns:w16cex="http://schemas.microsoft.com/office/word/2018/wordml/cex" xmlns:w16cid="http://schemas.microsoft.com/office/word/2016/wordml/cid" xmlns:w16="http://schemas.microsoft.com/office/word/2018/wordml" xmlns:w16sdtdh="http://schemas.microsoft.com/office/word/2020/wordml/sdtdatahash" xmlns:w16se="http://schemas.microsoft.com/office/word/2015/wordml/symex" xmlns:wpg="http://schemas.microsoft.com/office/word/2010/wordprocessingGroup" xmlns:wpi="http://schemas.microsoft.com/office/word/2010/wordprocessingInk" xmlns:wne="http://schemas.microsoft.com/office/word/2006/wordml" xmlns:wps="http://schemas.microsoft.com/office/word/2010/wordprocessingShape" mc:Ignorable="w14 w15 w16se w16cid w16 w16cex w16sdtdh wp14">
   <w:abstractNum w:abstractNumId="0" w15:restartNumberingAfterBreak="0">
+    <w:nsid w:val="02995175"/>
+    <w:multiLevelType w:val="hybridMultilevel"/>
+    <w:tmpl w:val="3642F796"/>
+    <w:lvl w:ilvl="0" w:tplc="A8C056FA">
+      <w:start w:val="1"/>
+      <w:numFmt w:val="decimal"/>
+      <w:lvlText w:val="%1."/>
+      <w:lvlJc w:val="left"/>
+      <w:pPr>
+        <w:ind w:left="1584" w:hanging="360"/>
+      </w:pPr>
+      <w:rPr>
+        <w:rFonts w:hint="default"/>
+      </w:rPr>
+    </w:lvl>
+    <w:lvl w:ilvl="1" w:tplc="10090019" w:tentative="1">
+      <w:start w:val="1"/>
+      <w:numFmt w:val="lowerLetter"/>
+      <w:lvlText w:val="%2."/>
+      <w:lvlJc w:val="left"/>
+      <w:pPr>
+        <w:ind w:left="2304" w:hanging="360"/>
+      </w:pPr>
+    </w:lvl>
+    <w:lvl w:ilvl="2" w:tplc="1009001B" w:tentative="1">
+      <w:start w:val="1"/>
+      <w:numFmt w:val="lowerRoman"/>
+      <w:lvlText w:val="%3."/>
+      <w:lvlJc w:val="right"/>
+      <w:pPr>
+        <w:ind w:left="3024" w:hanging="180"/>
+      </w:pPr>
+    </w:lvl>
+    <w:lvl w:ilvl="3" w:tplc="1009000F" w:tentative="1">
+      <w:start w:val="1"/>
+      <w:numFmt w:val="decimal"/>
+      <w:lvlText w:val="%4."/>
+      <w:lvlJc w:val="left"/>
+      <w:pPr>
+        <w:ind w:left="3744" w:hanging="360"/>
+      </w:pPr>
+    </w:lvl>
+    <w:lvl w:ilvl="4" w:tplc="10090019" w:tentative="1">
+      <w:start w:val="1"/>
+      <w:numFmt w:val="lowerLetter"/>
+      <w:lvlText w:val="%5."/>
+      <w:lvlJc w:val="left"/>
+      <w:pPr>
+        <w:ind w:left="4464" w:hanging="360"/>
+      </w:pPr>
+    </w:lvl>
+    <w:lvl w:ilvl="5" w:tplc="1009001B" w:tentative="1">
+      <w:start w:val="1"/>
+      <w:numFmt w:val="lowerRoman"/>
+      <w:lvlText w:val="%6."/>
+      <w:lvlJc w:val="right"/>
+      <w:pPr>
+        <w:ind w:left="5184" w:hanging="180"/>
+      </w:pPr>
+    </w:lvl>
+    <w:lvl w:ilvl="6" w:tplc="1009000F" w:tentative="1">
+      <w:start w:val="1"/>
+      <w:numFmt w:val="decimal"/>
+      <w:lvlText w:val="%7."/>
+      <w:lvlJc w:val="left"/>
+      <w:pPr>
+        <w:ind w:left="5904" w:hanging="360"/>
+      </w:pPr>
+    </w:lvl>
+    <w:lvl w:ilvl="7" w:tplc="10090019" w:tentative="1">
+      <w:start w:val="1"/>
+      <w:numFmt w:val="lowerLetter"/>
+      <w:lvlText w:val="%8."/>
+      <w:lvlJc w:val="left"/>
+      <w:pPr>
+        <w:ind w:left="6624" w:hanging="360"/>
+      </w:pPr>
+    </w:lvl>
+    <w:lvl w:ilvl="8" w:tplc="1009001B" w:tentative="1">
+      <w:start w:val="1"/>
+      <w:numFmt w:val="lowerRoman"/>
+      <w:lvlText w:val="%9."/>
+      <w:lvlJc w:val="right"/>
+      <w:pPr>
+        <w:ind w:left="7344" w:hanging="180"/>
+      </w:pPr>
+    </w:lvl>
+  </w:abstractNum>
+  <w:abstractNum w:abstractNumId="1" w15:restartNumberingAfterBreak="0">
     <w:nsid w:val="200F2315"/>
     <w:multiLevelType w:val="multilevel"/>
     <w:tmpl w:val="D1DED450"/>
@@ -10952,7 +11530,7 @@
       <w:lvlText w:val="%1.%2.%3."/>
       <w:lvlJc w:val="left"/>
       <w:pPr>
-        <w:ind w:left="1224" w:hanging="504"/>
+        <w:ind w:left="1044" w:hanging="504"/>
       </w:pPr>
       <w:rPr>
         <w:rFonts w:hint="default"/>
@@ -11037,7 +11615,96 @@
       </w:rPr>
     </w:lvl>
   </w:abstractNum>
-  <w:abstractNum w:abstractNumId="1" w15:restartNumberingAfterBreak="0">
+  <w:abstractNum w:abstractNumId="2" w15:restartNumberingAfterBreak="0">
+    <w:nsid w:val="2FE5113D"/>
+    <w:multiLevelType w:val="hybridMultilevel"/>
+    <w:tmpl w:val="C1CAF842"/>
+    <w:lvl w:ilvl="0" w:tplc="CF962BF6">
+      <w:start w:val="1"/>
+      <w:numFmt w:val="decimal"/>
+      <w:lvlText w:val="%1."/>
+      <w:lvlJc w:val="left"/>
+      <w:pPr>
+        <w:ind w:left="1584" w:hanging="360"/>
+      </w:pPr>
+      <w:rPr>
+        <w:rFonts w:hint="default"/>
+      </w:rPr>
+    </w:lvl>
+    <w:lvl w:ilvl="1" w:tplc="10090019" w:tentative="1">
+      <w:start w:val="1"/>
+      <w:numFmt w:val="lowerLetter"/>
+      <w:lvlText w:val="%2."/>
+      <w:lvlJc w:val="left"/>
+      <w:pPr>
+        <w:ind w:left="2304" w:hanging="360"/>
+      </w:pPr>
+    </w:lvl>
+    <w:lvl w:ilvl="2" w:tplc="1009001B" w:tentative="1">
+      <w:start w:val="1"/>
+      <w:numFmt w:val="lowerRoman"/>
+      <w:lvlText w:val="%3."/>
+      <w:lvlJc w:val="right"/>
+      <w:pPr>
+        <w:ind w:left="3024" w:hanging="180"/>
+      </w:pPr>
+    </w:lvl>
+    <w:lvl w:ilvl="3" w:tplc="1009000F" w:tentative="1">
+      <w:start w:val="1"/>
+      <w:numFmt w:val="decimal"/>
+      <w:lvlText w:val="%4."/>
+      <w:lvlJc w:val="left"/>
+      <w:pPr>
+        <w:ind w:left="3744" w:hanging="360"/>
+      </w:pPr>
+    </w:lvl>
+    <w:lvl w:ilvl="4" w:tplc="10090019" w:tentative="1">
+      <w:start w:val="1"/>
+      <w:numFmt w:val="lowerLetter"/>
+      <w:lvlText w:val="%5."/>
+      <w:lvlJc w:val="left"/>
+      <w:pPr>
+        <w:ind w:left="4464" w:hanging="360"/>
+      </w:pPr>
+    </w:lvl>
+    <w:lvl w:ilvl="5" w:tplc="1009001B" w:tentative="1">
+      <w:start w:val="1"/>
+      <w:numFmt w:val="lowerRoman"/>
+      <w:lvlText w:val="%6."/>
+      <w:lvlJc w:val="right"/>
+      <w:pPr>
+        <w:ind w:left="5184" w:hanging="180"/>
+      </w:pPr>
+    </w:lvl>
+    <w:lvl w:ilvl="6" w:tplc="1009000F" w:tentative="1">
+      <w:start w:val="1"/>
+      <w:numFmt w:val="decimal"/>
+      <w:lvlText w:val="%7."/>
+      <w:lvlJc w:val="left"/>
+      <w:pPr>
+        <w:ind w:left="5904" w:hanging="360"/>
+      </w:pPr>
+    </w:lvl>
+    <w:lvl w:ilvl="7" w:tplc="10090019" w:tentative="1">
+      <w:start w:val="1"/>
+      <w:numFmt w:val="lowerLetter"/>
+      <w:lvlText w:val="%8."/>
+      <w:lvlJc w:val="left"/>
+      <w:pPr>
+        <w:ind w:left="6624" w:hanging="360"/>
+      </w:pPr>
+    </w:lvl>
+    <w:lvl w:ilvl="8" w:tplc="1009001B" w:tentative="1">
+      <w:start w:val="1"/>
+      <w:numFmt w:val="lowerRoman"/>
+      <w:lvlText w:val="%9."/>
+      <w:lvlJc w:val="right"/>
+      <w:pPr>
+        <w:ind w:left="7344" w:hanging="180"/>
+      </w:pPr>
+    </w:lvl>
+  </w:abstractNum>
+  <w:abstractNum w:abstractNumId="3" w15:restartNumberingAfterBreak="0">
     <w:nsid w:val="3AB14851"/>
     <w:multiLevelType w:val="multilevel"/>
     <w:tmpl w:val="0409001F"/>
@@ -11150,7 +11817,7 @@
       </w:pPr>
     </w:lvl>
   </w:abstractNum>
-  <w:abstractNum w:abstractNumId="2" w15:restartNumberingAfterBreak="0">
+  <w:abstractNum w:abstractNumId="4" w15:restartNumberingAfterBreak="0">
     <w:nsid w:val="4D1B42A7"/>
     <w:multiLevelType w:val="hybridMultilevel"/>
     <w:tmpl w:val="A7D6376E"/>
@@ -11263,13 +11930,280 @@
       </w:rPr>
     </w:lvl>
   </w:abstractNum>
-  <w:abstractNum w:abstractNumId="3" w15:restartNumberingAfterBreak="0">
+  <w:abstractNum w:abstractNumId="5" w15:restartNumberingAfterBreak="0">
+    <w:nsid w:val="56D45712"/>
+    <w:multiLevelType w:val="hybridMultilevel"/>
+    <w:tmpl w:val="43C2D360"/>
+    <w:lvl w:ilvl="0" w:tplc="4F32A3D2">
+      <w:start w:val="1"/>
+      <w:numFmt w:val="decimal"/>
+      <w:lvlText w:val="%1."/>
+      <w:lvlJc w:val="left"/>
+      <w:pPr>
+        <w:ind w:left="1584" w:hanging="360"/>
+      </w:pPr>
+      <w:rPr>
+        <w:rFonts w:hint="default"/>
+      </w:rPr>
+    </w:lvl>
+    <w:lvl w:ilvl="1" w:tplc="10090019" w:tentative="1">
+      <w:start w:val="1"/>
+      <w:numFmt w:val="lowerLetter"/>
+      <w:lvlText w:val="%2."/>
+      <w:lvlJc w:val="left"/>
+      <w:pPr>
+        <w:ind w:left="2304" w:hanging="360"/>
+      </w:pPr>
+    </w:lvl>
+    <w:lvl w:ilvl="2" w:tplc="1009001B" w:tentative="1">
+      <w:start w:val="1"/>
+      <w:numFmt w:val="lowerRoman"/>
+      <w:lvlText w:val="%3."/>
+      <w:lvlJc w:val="right"/>
+      <w:pPr>
+        <w:ind w:left="3024" w:hanging="180"/>
+      </w:pPr>
+    </w:lvl>
+    <w:lvl w:ilvl="3" w:tplc="1009000F" w:tentative="1">
+      <w:start w:val="1"/>
+      <w:numFmt w:val="decimal"/>
+      <w:lvlText w:val="%4."/>
+      <w:lvlJc w:val="left"/>
+      <w:pPr>
+        <w:ind w:left="3744" w:hanging="360"/>
+      </w:pPr>
+    </w:lvl>
+    <w:lvl w:ilvl="4" w:tplc="10090019" w:tentative="1">
+      <w:start w:val="1"/>
+      <w:numFmt w:val="lowerLetter"/>
+      <w:lvlText w:val="%5."/>
+      <w:lvlJc w:val="left"/>
+      <w:pPr>
+        <w:ind w:left="4464" w:hanging="360"/>
+      </w:pPr>
+    </w:lvl>
+    <w:lvl w:ilvl="5" w:tplc="1009001B" w:tentative="1">
+      <w:start w:val="1"/>
+      <w:numFmt w:val="lowerRoman"/>
+      <w:lvlText w:val="%6."/>
+      <w:lvlJc w:val="right"/>
+      <w:pPr>
+        <w:ind w:left="5184" w:hanging="180"/>
+      </w:pPr>
+    </w:lvl>
+    <w:lvl w:ilvl="6" w:tplc="1009000F" w:tentative="1">
+      <w:start w:val="1"/>
+      <w:numFmt w:val="decimal"/>
+      <w:lvlText w:val="%7."/>
+      <w:lvlJc w:val="left"/>
+      <w:pPr>
+        <w:ind w:left="5904" w:hanging="360"/>
+      </w:pPr>
+    </w:lvl>
+    <w:lvl w:ilvl="7" w:tplc="10090019" w:tentative="1">
+      <w:start w:val="1"/>
+      <w:numFmt w:val="lowerLetter"/>
+      <w:lvlText w:val="%8."/>
+      <w:lvlJc w:val="left"/>
+      <w:pPr>
+        <w:ind w:left="6624" w:hanging="360"/>
+      </w:pPr>
+    </w:lvl>
+    <w:lvl w:ilvl="8" w:tplc="1009001B" w:tentative="1">
+      <w:start w:val="1"/>
+      <w:numFmt w:val="lowerRoman"/>
+      <w:lvlText w:val="%9."/>
+      <w:lvlJc w:val="right"/>
+      <w:pPr>
+        <w:ind w:left="7344" w:hanging="180"/>
+      </w:pPr>
+    </w:lvl>
+  </w:abstractNum>
+  <w:abstractNum w:abstractNumId="6" w15:restartNumberingAfterBreak="0">
+    <w:nsid w:val="6160748B"/>
+    <w:multiLevelType w:val="hybridMultilevel"/>
+    <w:tmpl w:val="B2D639AE"/>
+    <w:lvl w:ilvl="0" w:tplc="5FD2773C">
+      <w:start w:val="1"/>
+      <w:numFmt w:val="decimal"/>
+      <w:lvlText w:val="%1."/>
+      <w:lvlJc w:val="left"/>
+      <w:pPr>
+        <w:ind w:left="1584" w:hanging="360"/>
+      </w:pPr>
+      <w:rPr>
+        <w:rFonts w:hint="default"/>
+      </w:rPr>
+    </w:lvl>
+    <w:lvl w:ilvl="1" w:tplc="10090019" w:tentative="1">
+      <w:start w:val="1"/>
+      <w:numFmt w:val="lowerLetter"/>
+      <w:lvlText w:val="%2."/>
+      <w:lvlJc w:val="left"/>
+      <w:pPr>
+        <w:ind w:left="2304" w:hanging="360"/>
+      </w:pPr>
+    </w:lvl>
+    <w:lvl w:ilvl="2" w:tplc="1009001B" w:tentative="1">
+      <w:start w:val="1"/>
+      <w:numFmt w:val="lowerRoman"/>
+      <w:lvlText w:val="%3."/>
+      <w:lvlJc w:val="right"/>
+      <w:pPr>
+        <w:ind w:left="3024" w:hanging="180"/>
+      </w:pPr>
+    </w:lvl>
+    <w:lvl w:ilvl="3" w:tplc="1009000F" w:tentative="1">
+      <w:start w:val="1"/>
+      <w:numFmt w:val="decimal"/>
+      <w:lvlText w:val="%4."/>
+      <w:lvlJc w:val="left"/>
+      <w:pPr>
+        <w:ind w:left="3744" w:hanging="360"/>
+      </w:pPr>
+    </w:lvl>
+    <w:lvl w:ilvl="4" w:tplc="10090019" w:tentative="1">
+      <w:start w:val="1"/>
+      <w:numFmt w:val="lowerLetter"/>
+      <w:lvlText w:val="%5."/>
+      <w:lvlJc w:val="left"/>
+      <w:pPr>
+        <w:ind w:left="4464" w:hanging="360"/>
+      </w:pPr>
+    </w:lvl>
+    <w:lvl w:ilvl="5" w:tplc="1009001B" w:tentative="1">
+      <w:start w:val="1"/>
+      <w:numFmt w:val="lowerRoman"/>
+      <w:lvlText w:val="%6."/>
+      <w:lvlJc w:val="right"/>
+      <w:pPr>
+        <w:ind w:left="5184" w:hanging="180"/>
+      </w:pPr>
+    </w:lvl>
+    <w:lvl w:ilvl="6" w:tplc="1009000F" w:tentative="1">
+      <w:start w:val="1"/>
+      <w:numFmt w:val="decimal"/>
+      <w:lvlText w:val="%7."/>
+      <w:lvlJc w:val="left"/>
+      <w:pPr>
+        <w:ind w:left="5904" w:hanging="360"/>
+      </w:pPr>
+    </w:lvl>
+    <w:lvl w:ilvl="7" w:tplc="10090019" w:tentative="1">
+      <w:start w:val="1"/>
+      <w:numFmt w:val="lowerLetter"/>
+      <w:lvlText w:val="%8."/>
+      <w:lvlJc w:val="left"/>
+      <w:pPr>
+        <w:ind w:left="6624" w:hanging="360"/>
+      </w:pPr>
+    </w:lvl>
+    <w:lvl w:ilvl="8" w:tplc="1009001B" w:tentative="1">
+      <w:start w:val="1"/>
+      <w:numFmt w:val="lowerRoman"/>
+      <w:lvlText w:val="%9."/>
+      <w:lvlJc w:val="right"/>
+      <w:pPr>
+        <w:ind w:left="7344" w:hanging="180"/>
+      </w:pPr>
+    </w:lvl>
+  </w:abstractNum>
+  <w:abstractNum w:abstractNumId="7" w15:restartNumberingAfterBreak="0">
     <w:nsid w:val="70DA1C9D"/>
     <w:multiLevelType w:val="multilevel"/>
     <w:tmpl w:val="D1DED450"/>
     <w:numStyleLink w:val="headings"/>
   </w:abstractNum>
-  <w:abstractNum w:abstractNumId="4" w15:restartNumberingAfterBreak="0">
+  <w:abstractNum w:abstractNumId="8" w15:restartNumberingAfterBreak="0">
+    <w:nsid w:val="718E2967"/>
+    <w:multiLevelType w:val="hybridMultilevel"/>
+    <w:tmpl w:val="4230B8FA"/>
+    <w:lvl w:ilvl="0" w:tplc="792293E6">
+      <w:start w:val="1"/>
+      <w:numFmt w:val="decimal"/>
+      <w:lvlText w:val="%1."/>
+      <w:lvlJc w:val="left"/>
+      <w:pPr>
+        <w:ind w:left="1584" w:hanging="360"/>
+      </w:pPr>
+      <w:rPr>
+        <w:rFonts w:hint="default"/>
+      </w:rPr>
+    </w:lvl>
+    <w:lvl w:ilvl="1" w:tplc="10090019" w:tentative="1">
+      <w:start w:val="1"/>
+      <w:numFmt w:val="lowerLetter"/>
+      <w:lvlText w:val="%2."/>
+      <w:lvlJc w:val="left"/>
+      <w:pPr>
+        <w:ind w:left="2304" w:hanging="360"/>
+      </w:pPr>
+    </w:lvl>
+    <w:lvl w:ilvl="2" w:tplc="1009001B" w:tentative="1">
+      <w:start w:val="1"/>
+      <w:numFmt w:val="lowerRoman"/>
+      <w:lvlText w:val="%3."/>
+      <w:lvlJc w:val="right"/>
+      <w:pPr>
+        <w:ind w:left="3024" w:hanging="180"/>
+      </w:pPr>
+    </w:lvl>
+    <w:lvl w:ilvl="3" w:tplc="1009000F" w:tentative="1">
+      <w:start w:val="1"/>
+      <w:numFmt w:val="decimal"/>
+      <w:lvlText w:val="%4."/>
+      <w:lvlJc w:val="left"/>
+      <w:pPr>
+        <w:ind w:left="3744" w:hanging="360"/>
+      </w:pPr>
+    </w:lvl>
+    <w:lvl w:ilvl="4" w:tplc="10090019" w:tentative="1">
+      <w:start w:val="1"/>
+      <w:numFmt w:val="lowerLetter"/>
+      <w:lvlText w:val="%5."/>
+      <w:lvlJc w:val="left"/>
+      <w:pPr>
+        <w:ind w:left="4464" w:hanging="360"/>
+      </w:pPr>
+    </w:lvl>
+    <w:lvl w:ilvl="5" w:tplc="1009001B" w:tentative="1">
+      <w:start w:val="1"/>
+      <w:numFmt w:val="lowerRoman"/>
+      <w:lvlText w:val="%6."/>
+      <w:lvlJc w:val="right"/>
+      <w:pPr>
+        <w:ind w:left="5184" w:hanging="180"/>
+      </w:pPr>
+    </w:lvl>
+    <w:lvl w:ilvl="6" w:tplc="1009000F" w:tentative="1">
+      <w:start w:val="1"/>
+      <w:numFmt w:val="decimal"/>
+      <w:lvlText w:val="%7."/>
+      <w:lvlJc w:val="left"/>
+      <w:pPr>
+        <w:ind w:left="5904" w:hanging="360"/>
+      </w:pPr>
+    </w:lvl>
+    <w:lvl w:ilvl="7" w:tplc="10090019" w:tentative="1">
+      <w:start w:val="1"/>
+      <w:numFmt w:val="lowerLetter"/>
+      <w:lvlText w:val="%8."/>
+      <w:lvlJc w:val="left"/>
+      <w:pPr>
+        <w:ind w:left="6624" w:hanging="360"/>
+      </w:pPr>
+    </w:lvl>
+    <w:lvl w:ilvl="8" w:tplc="1009001B" w:tentative="1">
+      <w:start w:val="1"/>
+      <w:numFmt w:val="lowerRoman"/>
+      <w:lvlText w:val="%9."/>
+      <w:lvlJc w:val="right"/>
+      <w:pPr>
+        <w:ind w:left="7344" w:hanging="180"/>
+      </w:pPr>
+    </w:lvl>
+  </w:abstractNum>
+  <w:abstractNum w:abstractNumId="9" w15:restartNumberingAfterBreak="0">
     <w:nsid w:val="79911088"/>
     <w:multiLevelType w:val="hybridMultilevel"/>
     <w:tmpl w:val="B89254AA"/>
@@ -11383,22 +12317,22 @@
     </w:lvl>
   </w:abstractNum>
   <w:num w:numId="1">
+    <w:abstractNumId w:val="3"/>
+  </w:num>
+  <w:num w:numId="2">
+    <w:abstractNumId w:val="4"/>
+  </w:num>
+  <w:num w:numId="3">
+    <w:abstractNumId w:val="9"/>
+  </w:num>
+  <w:num w:numId="4">
+    <w:abstractNumId w:val="9"/>
+  </w:num>
+  <w:num w:numId="5">
     <w:abstractNumId w:val="1"/>
   </w:num>
-  <w:num w:numId="2">
-    <w:abstractNumId w:val="2"/>
-  </w:num>
-  <w:num w:numId="3">
-    <w:abstractNumId w:val="4"/>
-  </w:num>
-  <w:num w:numId="4">
-    <w:abstractNumId w:val="4"/>
-  </w:num>
-  <w:num w:numId="5">
-    <w:abstractNumId w:val="0"/>
-  </w:num>
   <w:num w:numId="6">
-    <w:abstractNumId w:val="0"/>
+    <w:abstractNumId w:val="1"/>
     <w:lvlOverride w:ilvl="0">
       <w:startOverride w:val="1"/>
     </w:lvlOverride>
@@ -11428,10 +12362,10 @@
     </w:lvlOverride>
   </w:num>
   <w:num w:numId="7">
-    <w:abstractNumId w:val="3"/>
+    <w:abstractNumId w:val="7"/>
   </w:num>
   <w:num w:numId="8">
-    <w:abstractNumId w:val="3"/>
+    <w:abstractNumId w:val="7"/>
     <w:lvlOverride w:ilvl="0">
       <w:startOverride w:val="1"/>
     </w:lvlOverride>
@@ -11461,13 +12395,28 @@
     </w:lvlOverride>
   </w:num>
   <w:num w:numId="9">
+    <w:abstractNumId w:val="1"/>
+  </w:num>
+  <w:num w:numId="10">
+    <w:abstractNumId w:val="2"/>
+  </w:num>
+  <w:num w:numId="11">
+    <w:abstractNumId w:val="5"/>
+  </w:num>
+  <w:num w:numId="12">
     <w:abstractNumId w:val="0"/>
+  </w:num>
+  <w:num w:numId="13">
+    <w:abstractNumId w:val="8"/>
+  </w:num>
+  <w:num w:numId="14">
+    <w:abstractNumId w:val="6"/>
   </w:num>
 </w:numbering>
 </file>
 
 <file path=word/styles.xml><?xml version="1.0" encoding="utf-8"?>
-<w:styles xmlns:mc="http://schemas.openxmlformats.org/markup-compatibility/2006" xmlns:r="http://schemas.openxmlformats.org/officeDocument/2006/relationships" xmlns:w="http://schemas.openxmlformats.org/wordprocessingml/2006/main" xmlns:w14="http://schemas.microsoft.com/office/word/2010/wordml" xmlns:w15="http://schemas.microsoft.com/office/word/2012/wordml" xmlns:w16cex="http://schemas.microsoft.com/office/word/2018/wordml/cex" xmlns:w16cid="http://schemas.microsoft.com/office/word/2016/wordml/cid" xmlns:w16="http://schemas.microsoft.com/office/word/2018/wordml" xmlns:w16se="http://schemas.microsoft.com/office/word/2015/wordml/symex" mc:Ignorable="w14 w15 w16se w16cid w16 w16cex">
+<w:styles xmlns:mc="http://schemas.openxmlformats.org/markup-compatibility/2006" xmlns:r="http://schemas.openxmlformats.org/officeDocument/2006/relationships" xmlns:w="http://schemas.openxmlformats.org/wordprocessingml/2006/main" xmlns:w14="http://schemas.microsoft.com/office/word/2010/wordml" xmlns:w15="http://schemas.microsoft.com/office/word/2012/wordml" xmlns:w16cex="http://schemas.microsoft.com/office/word/2018/wordml/cex" xmlns:w16cid="http://schemas.microsoft.com/office/word/2016/wordml/cid" xmlns:w16="http://schemas.microsoft.com/office/word/2018/wordml" xmlns:w16sdtdh="http://schemas.microsoft.com/office/word/2020/wordml/sdtdatahash" xmlns:w16se="http://schemas.microsoft.com/office/word/2015/wordml/symex" mc:Ignorable="w14 w15 w16se w16cid w16 w16cex w16sdtdh">
   <w:docDefaults>
     <w:rPrDefault>
       <w:rPr>
@@ -11925,6 +12874,7 @@
       <w:pBdr>
         <w:bottom w:val="single" w:sz="4" w:space="1" w:color="9CC2E5" w:themeColor="accent1" w:themeTint="99"/>
       </w:pBdr>
+      <w:ind w:left="1224"/>
       <w:outlineLvl w:val="2"/>
     </w:pPr>
     <w:rPr>

</xml_diff>